<commit_message>
save image to base64 string, display image in docxtemplater
</commit_message>
<xml_diff>
--- a/app/docx_templates/surat.docx
+++ b/app/docx_templates/surat.docx
@@ -1,82 +1,152 @@
 
 <file path=word/document.xml><?xml version="1.0" encoding="utf-8"?>
-<w:document xmlns:wpc="http://schemas.microsoft.com/office/word/2010/wordprocessingCanvas" xmlns:cx="http://schemas.microsoft.com/office/drawing/2014/chartex" xmlns:cx1="http://schemas.microsoft.com/office/drawing/2015/9/8/chartex" xmlns:cx2="http://schemas.microsoft.com/office/drawing/2015/10/21/chartex" xmlns:mc="http://schemas.openxmlformats.org/markup-compatibility/2006" xmlns:o="urn:schemas-microsoft-com:office:office" xmlns:r="http://schemas.openxmlformats.org/officeDocument/2006/relationships" xmlns:m="http://schemas.openxmlformats.org/officeDocument/2006/math" xmlns:v="urn:schemas-microsoft-com:vml" xmlns:wp14="http://schemas.microsoft.com/office/word/2010/wordprocessingDrawing" xmlns:wp="http://schemas.openxmlformats.org/drawingml/2006/wordprocessingDrawing" xmlns:w10="urn:schemas-microsoft-com:office:word" xmlns:w="http://schemas.openxmlformats.org/wordprocessingml/2006/main" xmlns:w14="http://schemas.microsoft.com/office/word/2010/wordml" xmlns:w15="http://schemas.microsoft.com/office/word/2012/wordml" xmlns:w16se="http://schemas.microsoft.com/office/word/2015/wordml/symex" xmlns:wpg="http://schemas.microsoft.com/office/word/2010/wordprocessingGroup" xmlns:wpi="http://schemas.microsoft.com/office/word/2010/wordprocessingInk" xmlns:wne="http://schemas.microsoft.com/office/word/2006/wordml" xmlns:wps="http://schemas.microsoft.com/office/word/2010/wordprocessingShape" mc:Ignorable="w14 w15 w16se wp14">
+<w:document xmlns:wpc="http://schemas.microsoft.com/office/word/2010/wordprocessingCanvas" xmlns:mc="http://schemas.openxmlformats.org/markup-compatibility/2006" xmlns:o="urn:schemas-microsoft-com:office:office" xmlns:r="http://schemas.openxmlformats.org/officeDocument/2006/relationships" xmlns:m="http://schemas.openxmlformats.org/officeDocument/2006/math" xmlns:v="urn:schemas-microsoft-com:vml" xmlns:wp14="http://schemas.microsoft.com/office/word/2010/wordprocessingDrawing" xmlns:wp="http://schemas.openxmlformats.org/drawingml/2006/wordprocessingDrawing" xmlns:w10="urn:schemas-microsoft-com:office:word" xmlns:w="http://schemas.openxmlformats.org/wordprocessingml/2006/main" xmlns:w14="http://schemas.microsoft.com/office/word/2010/wordml" xmlns:w15="http://schemas.microsoft.com/office/word/2012/wordml" xmlns:wpg="http://schemas.microsoft.com/office/word/2010/wordprocessingGroup" xmlns:wpi="http://schemas.microsoft.com/office/word/2010/wordprocessingInk" xmlns:wne="http://schemas.microsoft.com/office/word/2006/wordml" xmlns:wps="http://schemas.microsoft.com/office/word/2010/wordprocessingShape" mc:Ignorable="w14 w15 wp14">
   <w:body>
-    <w:p>
-      <w:pPr>
-        <w:pStyle w:val="HeaderSurat"/>
-      </w:pPr>
-      <w:r>
-        <w:t>PEMERINTAH  KABUPATEN  {vars.kabupaten}</w:t>
-      </w:r>
-    </w:p>
-    <w:p>
-      <w:pPr>
-        <w:pStyle w:val="HeaderSurat"/>
-      </w:pPr>
-      <w:r>
-        <w:t xml:space="preserve">KECAMATAN </w:t>
-      </w:r>
-      <w:r>
-        <w:t>{vars.kecamatan}</w:t>
-      </w:r>
-    </w:p>
-    <w:p>
-      <w:pPr>
-        <w:pStyle w:val="HeaderSurat"/>
-        <w:rPr>
-          <w:b/>
-          <w:bCs/>
-        </w:rPr>
-      </w:pPr>
-      <w:r>
-        <w:rPr>
-          <w:b/>
-          <w:bCs/>
-        </w:rPr>
-        <w:t xml:space="preserve">desa </w:t>
-      </w:r>
-      <w:r>
-        <w:rPr>
-          <w:b/>
-          <w:bCs/>
-        </w:rPr>
-        <w:t>{vars.desa}</w:t>
-      </w:r>
-      <w:r>
-        <w:rPr>
-          <w:b/>
-          <w:bCs/>
-          <w:noProof/>
-        </w:rPr>
-        <w:t xml:space="preserve"> </w:t>
-      </w:r>
-    </w:p>
-    <w:p>
-      <w:pPr>
-        <w:pStyle w:val="HeaderSurat"/>
-        <w:rPr>
-          <w:caps w:val="0"/>
-          <w:sz w:val="20"/>
-          <w:szCs w:val="20"/>
-        </w:rPr>
-      </w:pPr>
-      <w:r>
-        <w:rPr>
-          <w:caps w:val="0"/>
-          <w:sz w:val="20"/>
-          <w:szCs w:val="20"/>
-        </w:rPr>
-        <w:t>{vars.alamat_desa}</w:t>
-      </w:r>
-    </w:p>
+    <w:tbl>
+      <w:tblPr>
+        <w:tblStyle w:val="TableGrid"/>
+        <w:tblW w:w="9501" w:type="dxa"/>
+        <w:tblInd w:w="180" w:type="dxa"/>
+        <w:tblBorders>
+          <w:top w:val="none" w:sz="0" w:space="0" w:color="auto"/>
+          <w:left w:val="none" w:sz="0" w:space="0" w:color="auto"/>
+          <w:bottom w:val="none" w:sz="0" w:space="0" w:color="auto"/>
+          <w:right w:val="none" w:sz="0" w:space="0" w:color="auto"/>
+          <w:insideH w:val="none" w:sz="0" w:space="0" w:color="auto"/>
+          <w:insideV w:val="none" w:sz="0" w:space="0" w:color="auto"/>
+        </w:tblBorders>
+        <w:tblLook w:val="04A0" w:firstRow="1" w:lastRow="0" w:firstColumn="1" w:lastColumn="0" w:noHBand="0" w:noVBand="1"/>
+      </w:tblPr>
+      <w:tblGrid>
+        <w:gridCol w:w="1779"/>
+        <w:gridCol w:w="7722"/>
+      </w:tblGrid>
+      <w:tr>
+        <w:trPr>
+          <w:trHeight w:val="1759"/>
+        </w:trPr>
+        <w:tc>
+          <w:tcPr>
+            <w:tcW w:w="1772" w:type="dxa"/>
+          </w:tcPr>
+          <w:p>
+            <w:pPr>
+              <w:pStyle w:val="HeaderSurat"/>
+              <w:ind w:left="0"/>
+              <w:jc w:val="left"/>
+              <w:rPr>
+                <w:caps w:val="0"/>
+              </w:rPr>
+            </w:pPr>
+            <w:r>
+              <w:rPr>
+                <w:caps w:val="0"/>
+              </w:rPr>
+              <w:t>{%image}</w:t>
+            </w:r>
+          </w:p>
+        </w:tc>
+        <w:tc>
+          <w:tcPr>
+            <w:tcW w:w="7729" w:type="dxa"/>
+          </w:tcPr>
+          <w:p>
+            <w:pPr>
+              <w:pStyle w:val="HeaderSurat"/>
+              <w:ind w:left="0"/>
+            </w:pPr>
+            <w:r>
+              <w:t xml:space="preserve">PEMERINTAH </w:t>
+            </w:r>
+            <w:r>
+              <w:t>KABUPATEN</w:t>
+            </w:r>
+          </w:p>
+          <w:p>
+            <w:pPr>
+              <w:pStyle w:val="HeaderSurat"/>
+              <w:ind w:left="0"/>
+            </w:pPr>
+            <w:r>
+              <w:t>{vars.kabupaten}</w:t>
+            </w:r>
+          </w:p>
+          <w:p>
+            <w:pPr>
+              <w:pStyle w:val="HeaderSurat"/>
+              <w:ind w:left="0"/>
+            </w:pPr>
+            <w:r>
+              <w:t>KECAMATAN</w:t>
+            </w:r>
+            <w:r>
+              <w:t xml:space="preserve"> </w:t>
+            </w:r>
+            <w:r>
+              <w:t>{vars.kecamatan}</w:t>
+            </w:r>
+          </w:p>
+          <w:p>
+            <w:pPr>
+              <w:pStyle w:val="HeaderSurat"/>
+              <w:ind w:left="0"/>
+            </w:pPr>
+            <w:r>
+              <w:rPr>
+                <w:b/>
+                <w:bCs/>
+              </w:rPr>
+              <w:t xml:space="preserve">desa </w:t>
+            </w:r>
+            <w:r>
+              <w:rPr>
+                <w:b/>
+                <w:bCs/>
+              </w:rPr>
+              <w:t>{vars.desa}</w:t>
+            </w:r>
+          </w:p>
+          <w:p>
+            <w:pPr>
+              <w:pStyle w:val="HeaderSurat"/>
+              <w:ind w:left="0"/>
+            </w:pPr>
+            <w:r>
+              <w:rPr>
+                <w:caps w:val="0"/>
+                <w:sz w:val="20"/>
+                <w:szCs w:val="20"/>
+              </w:rPr>
+              <w:t>{</w:t>
+            </w:r>
+            <w:proofErr w:type="spellStart"/>
+            <w:r>
+              <w:rPr>
+                <w:caps w:val="0"/>
+                <w:sz w:val="20"/>
+                <w:szCs w:val="20"/>
+              </w:rPr>
+              <w:t>vars.alamat_desa</w:t>
+            </w:r>
+            <w:proofErr w:type="spellEnd"/>
+            <w:r>
+              <w:rPr>
+                <w:caps w:val="0"/>
+                <w:sz w:val="20"/>
+                <w:szCs w:val="20"/>
+              </w:rPr>
+              <w:t>}</w:t>
+            </w:r>
+          </w:p>
+        </w:tc>
+      </w:tr>
+    </w:tbl>
     <w:p>
       <w:pPr>
         <w:pBdr>
-          <w:bottom w:val="single" w:sz="36" w:space="1" w:color="auto"/>
+          <w:bottom w:val="single" w:sz="36" w:space="0" w:color="auto"/>
         </w:pBdr>
         <w:spacing w:line="120" w:lineRule="auto"/>
-        <w:jc w:val="center"/>
         <w:rPr>
           <w:rFonts w:ascii="Bookman Old Style" w:hAnsi="Bookman Old Style"/>
           <w:sz w:val="20"/>
@@ -162,14 +232,34 @@
           <w:szCs w:val="34"/>
         </w:rPr>
       </w:pPr>
+      <w:proofErr w:type="spellStart"/>
       <w:r>
         <w:rPr>
           <w:rFonts w:ascii="Bookman Old Style" w:hAnsi="Bookman Old Style"/>
           <w:sz w:val="34"/>
           <w:szCs w:val="34"/>
         </w:rPr>
-        <w:t>Surat Keterangan</w:t>
-      </w:r>
+        <w:t>Surat</w:t>
+      </w:r>
+      <w:proofErr w:type="spellEnd"/>
+      <w:r>
+        <w:rPr>
+          <w:rFonts w:ascii="Bookman Old Style" w:hAnsi="Bookman Old Style"/>
+          <w:sz w:val="34"/>
+          <w:szCs w:val="34"/>
+        </w:rPr>
+        <w:t xml:space="preserve"> </w:t>
+      </w:r>
+      <w:proofErr w:type="spellStart"/>
+      <w:r>
+        <w:rPr>
+          <w:rFonts w:ascii="Bookman Old Style" w:hAnsi="Bookman Old Style"/>
+          <w:sz w:val="34"/>
+          <w:szCs w:val="34"/>
+        </w:rPr>
+        <w:t>Keterangan</w:t>
+      </w:r>
+      <w:proofErr w:type="spellEnd"/>
     </w:p>
     <w:p>
       <w:pPr>
@@ -180,13 +270,69 @@
           <w:szCs w:val="22"/>
         </w:rPr>
       </w:pPr>
-      <w:r>
-        <w:rPr>
-          <w:rFonts w:ascii="Bookman Old Style" w:hAnsi="Bookman Old Style"/>
-          <w:sz w:val="22"/>
-          <w:szCs w:val="22"/>
-        </w:rPr>
-        <w:t>Nomor : [nomor_surat]/{vars.tahun}</w:t>
+      <w:proofErr w:type="spellStart"/>
+      <w:proofErr w:type="gramStart"/>
+      <w:r>
+        <w:rPr>
+          <w:rFonts w:ascii="Bookman Old Style" w:hAnsi="Bookman Old Style"/>
+          <w:sz w:val="22"/>
+          <w:szCs w:val="22"/>
+        </w:rPr>
+        <w:t>Nomor</w:t>
+      </w:r>
+      <w:proofErr w:type="spellEnd"/>
+      <w:r>
+        <w:rPr>
+          <w:rFonts w:ascii="Bookman Old Style" w:hAnsi="Bookman Old Style"/>
+          <w:sz w:val="22"/>
+          <w:szCs w:val="22"/>
+        </w:rPr>
+        <w:t xml:space="preserve"> :</w:t>
+      </w:r>
+      <w:proofErr w:type="gramEnd"/>
+      <w:r>
+        <w:rPr>
+          <w:rFonts w:ascii="Bookman Old Style" w:hAnsi="Bookman Old Style"/>
+          <w:sz w:val="22"/>
+          <w:szCs w:val="22"/>
+        </w:rPr>
+        <w:t xml:space="preserve"> [</w:t>
+      </w:r>
+      <w:proofErr w:type="spellStart"/>
+      <w:r>
+        <w:rPr>
+          <w:rFonts w:ascii="Bookman Old Style" w:hAnsi="Bookman Old Style"/>
+          <w:sz w:val="22"/>
+          <w:szCs w:val="22"/>
+        </w:rPr>
+        <w:t>nomor_surat</w:t>
+      </w:r>
+      <w:proofErr w:type="spellEnd"/>
+      <w:r>
+        <w:rPr>
+          <w:rFonts w:ascii="Bookman Old Style" w:hAnsi="Bookman Old Style"/>
+          <w:sz w:val="22"/>
+          <w:szCs w:val="22"/>
+        </w:rPr>
+        <w:t>]/{</w:t>
+      </w:r>
+      <w:proofErr w:type="spellStart"/>
+      <w:r>
+        <w:rPr>
+          <w:rFonts w:ascii="Bookman Old Style" w:hAnsi="Bookman Old Style"/>
+          <w:sz w:val="22"/>
+          <w:szCs w:val="22"/>
+        </w:rPr>
+        <w:t>vars.tahun</w:t>
+      </w:r>
+      <w:proofErr w:type="spellEnd"/>
+      <w:r>
+        <w:rPr>
+          <w:rFonts w:ascii="Bookman Old Style" w:hAnsi="Bookman Old Style"/>
+          <w:sz w:val="22"/>
+          <w:szCs w:val="22"/>
+        </w:rPr>
+        <w:t>}</w:t>
       </w:r>
     </w:p>
     <w:p>
@@ -215,16 +361,18 @@
           <w:szCs w:val="22"/>
         </w:rPr>
         <w:tab/>
-        <w:t xml:space="preserve">Yang bertanda tangan di bawah ini </w:t>
-      </w:r>
-      <w:r>
-        <w:rPr>
-          <w:rFonts w:ascii="Bookman Old Style" w:hAnsi="Bookman Old Style"/>
-          <w:sz w:val="22"/>
-          <w:szCs w:val="22"/>
-        </w:rPr>
-        <w:t>{vars.jabatan}</w:t>
-      </w:r>
+        <w:t xml:space="preserve">Yang </w:t>
+      </w:r>
+      <w:proofErr w:type="spellStart"/>
+      <w:r>
+        <w:rPr>
+          <w:rFonts w:ascii="Bookman Old Style" w:hAnsi="Bookman Old Style"/>
+          <w:sz w:val="22"/>
+          <w:szCs w:val="22"/>
+        </w:rPr>
+        <w:t>bertanda</w:t>
+      </w:r>
+      <w:proofErr w:type="spellEnd"/>
       <w:r>
         <w:rPr>
           <w:rFonts w:ascii="Bookman Old Style" w:hAnsi="Bookman Old Style"/>
@@ -233,45 +381,119 @@
         </w:rPr>
         <w:t xml:space="preserve"> </w:t>
       </w:r>
-      <w:r>
-        <w:rPr>
-          <w:rFonts w:ascii="Bookman Old Style" w:hAnsi="Bookman Old Style"/>
-          <w:sz w:val="22"/>
-          <w:szCs w:val="22"/>
-        </w:rPr>
-        <w:t>{vars.desa}</w:t>
-      </w:r>
-      <w:r>
-        <w:rPr>
-          <w:rFonts w:ascii="Bookman Old Style" w:hAnsi="Bookman Old Style"/>
-          <w:sz w:val="22"/>
-          <w:szCs w:val="22"/>
-        </w:rPr>
-        <w:t xml:space="preserve">, Kecamatan </w:t>
-      </w:r>
-      <w:r>
-        <w:rPr>
-          <w:rFonts w:ascii="Bookman Old Style" w:hAnsi="Bookman Old Style"/>
-          <w:sz w:val="22"/>
-          <w:szCs w:val="22"/>
-        </w:rPr>
-        <w:t>{vars.kecamatan}</w:t>
-      </w:r>
-      <w:r>
-        <w:rPr>
-          <w:rFonts w:ascii="Bookman Old Style" w:hAnsi="Bookman Old Style"/>
-          <w:sz w:val="22"/>
-          <w:szCs w:val="22"/>
-        </w:rPr>
-        <w:t xml:space="preserve">, Kabupaten </w:t>
-      </w:r>
-      <w:r>
-        <w:rPr>
-          <w:rFonts w:ascii="Bookman Old Style" w:hAnsi="Bookman Old Style"/>
-          <w:sz w:val="22"/>
-          <w:szCs w:val="22"/>
-        </w:rPr>
-        <w:t>{vars.kabupaten}</w:t>
+      <w:proofErr w:type="spellStart"/>
+      <w:r>
+        <w:rPr>
+          <w:rFonts w:ascii="Bookman Old Style" w:hAnsi="Bookman Old Style"/>
+          <w:sz w:val="22"/>
+          <w:szCs w:val="22"/>
+        </w:rPr>
+        <w:t>tangan</w:t>
+      </w:r>
+      <w:proofErr w:type="spellEnd"/>
+      <w:r>
+        <w:rPr>
+          <w:rFonts w:ascii="Bookman Old Style" w:hAnsi="Bookman Old Style"/>
+          <w:sz w:val="22"/>
+          <w:szCs w:val="22"/>
+        </w:rPr>
+        <w:t xml:space="preserve"> di </w:t>
+      </w:r>
+      <w:proofErr w:type="spellStart"/>
+      <w:r>
+        <w:rPr>
+          <w:rFonts w:ascii="Bookman Old Style" w:hAnsi="Bookman Old Style"/>
+          <w:sz w:val="22"/>
+          <w:szCs w:val="22"/>
+        </w:rPr>
+        <w:t>bawah</w:t>
+      </w:r>
+      <w:proofErr w:type="spellEnd"/>
+      <w:r>
+        <w:rPr>
+          <w:rFonts w:ascii="Bookman Old Style" w:hAnsi="Bookman Old Style"/>
+          <w:sz w:val="22"/>
+          <w:szCs w:val="22"/>
+        </w:rPr>
+        <w:t xml:space="preserve"> </w:t>
+      </w:r>
+      <w:proofErr w:type="spellStart"/>
+      <w:r>
+        <w:rPr>
+          <w:rFonts w:ascii="Bookman Old Style" w:hAnsi="Bookman Old Style"/>
+          <w:sz w:val="22"/>
+          <w:szCs w:val="22"/>
+        </w:rPr>
+        <w:t>ini</w:t>
+      </w:r>
+      <w:proofErr w:type="spellEnd"/>
+      <w:r>
+        <w:rPr>
+          <w:rFonts w:ascii="Bookman Old Style" w:hAnsi="Bookman Old Style"/>
+          <w:sz w:val="22"/>
+          <w:szCs w:val="22"/>
+        </w:rPr>
+        <w:t xml:space="preserve"> </w:t>
+      </w:r>
+      <w:r>
+        <w:rPr>
+          <w:rFonts w:ascii="Bookman Old Style" w:hAnsi="Bookman Old Style"/>
+          <w:sz w:val="22"/>
+          <w:szCs w:val="22"/>
+        </w:rPr>
+        <w:t>{</w:t>
+      </w:r>
+      <w:proofErr w:type="spellStart"/>
+      <w:r>
+        <w:rPr>
+          <w:rFonts w:ascii="Bookman Old Style" w:hAnsi="Bookman Old Style"/>
+          <w:sz w:val="22"/>
+          <w:szCs w:val="22"/>
+        </w:rPr>
+        <w:t>vars.jabatan</w:t>
+      </w:r>
+      <w:proofErr w:type="spellEnd"/>
+      <w:r>
+        <w:rPr>
+          <w:rFonts w:ascii="Bookman Old Style" w:hAnsi="Bookman Old Style"/>
+          <w:sz w:val="22"/>
+          <w:szCs w:val="22"/>
+        </w:rPr>
+        <w:t>}</w:t>
+      </w:r>
+      <w:r>
+        <w:rPr>
+          <w:rFonts w:ascii="Bookman Old Style" w:hAnsi="Bookman Old Style"/>
+          <w:sz w:val="22"/>
+          <w:szCs w:val="22"/>
+        </w:rPr>
+        <w:t xml:space="preserve"> </w:t>
+      </w:r>
+      <w:r>
+        <w:rPr>
+          <w:rFonts w:ascii="Bookman Old Style" w:hAnsi="Bookman Old Style"/>
+          <w:sz w:val="22"/>
+          <w:szCs w:val="22"/>
+        </w:rPr>
+        <w:t>{</w:t>
+      </w:r>
+      <w:proofErr w:type="spellStart"/>
+      <w:r>
+        <w:rPr>
+          <w:rFonts w:ascii="Bookman Old Style" w:hAnsi="Bookman Old Style"/>
+          <w:sz w:val="22"/>
+          <w:szCs w:val="22"/>
+        </w:rPr>
+        <w:t>vars.desa</w:t>
+      </w:r>
+      <w:proofErr w:type="spellEnd"/>
+      <w:r>
+        <w:rPr>
+          <w:rFonts w:ascii="Bookman Old Style" w:hAnsi="Bookman Old Style"/>
+          <w:sz w:val="22"/>
+          <w:szCs w:val="22"/>
+        </w:rPr>
+        <w:t>}</w:t>
       </w:r>
       <w:r>
         <w:rPr>
@@ -281,22 +503,16 @@
         </w:rPr>
         <w:t xml:space="preserve">, </w:t>
       </w:r>
-      <w:r>
-        <w:rPr>
-          <w:rFonts w:ascii="Bookman Old Style" w:hAnsi="Bookman Old Style"/>
-          <w:sz w:val="22"/>
-          <w:szCs w:val="22"/>
-        </w:rPr>
-        <w:t xml:space="preserve">Provinsi </w:t>
-      </w:r>
-      <w:r>
-        <w:rPr>
-          <w:rFonts w:ascii="Bookman Old Style" w:hAnsi="Bookman Old Style"/>
-          <w:sz w:val="22"/>
-          <w:szCs w:val="22"/>
-        </w:rPr>
-        <w:t>{vars.provinsi}</w:t>
-      </w:r>
+      <w:proofErr w:type="spellStart"/>
+      <w:r>
+        <w:rPr>
+          <w:rFonts w:ascii="Bookman Old Style" w:hAnsi="Bookman Old Style"/>
+          <w:sz w:val="22"/>
+          <w:szCs w:val="22"/>
+        </w:rPr>
+        <w:t>Kecamatan</w:t>
+      </w:r>
+      <w:proofErr w:type="spellEnd"/>
       <w:r>
         <w:rPr>
           <w:rFonts w:ascii="Bookman Old Style" w:hAnsi="Bookman Old Style"/>
@@ -311,8 +527,212 @@
           <w:sz w:val="22"/>
           <w:szCs w:val="22"/>
         </w:rPr>
-        <w:t>menerangkan dengan sebenarnya bahwa :</w:t>
-      </w:r>
+        <w:t>{</w:t>
+      </w:r>
+      <w:proofErr w:type="spellStart"/>
+      <w:r>
+        <w:rPr>
+          <w:rFonts w:ascii="Bookman Old Style" w:hAnsi="Bookman Old Style"/>
+          <w:sz w:val="22"/>
+          <w:szCs w:val="22"/>
+        </w:rPr>
+        <w:t>vars.kecamatan</w:t>
+      </w:r>
+      <w:proofErr w:type="spellEnd"/>
+      <w:r>
+        <w:rPr>
+          <w:rFonts w:ascii="Bookman Old Style" w:hAnsi="Bookman Old Style"/>
+          <w:sz w:val="22"/>
+          <w:szCs w:val="22"/>
+        </w:rPr>
+        <w:t>}</w:t>
+      </w:r>
+      <w:r>
+        <w:rPr>
+          <w:rFonts w:ascii="Bookman Old Style" w:hAnsi="Bookman Old Style"/>
+          <w:sz w:val="22"/>
+          <w:szCs w:val="22"/>
+        </w:rPr>
+        <w:t xml:space="preserve">, </w:t>
+      </w:r>
+      <w:proofErr w:type="spellStart"/>
+      <w:r>
+        <w:rPr>
+          <w:rFonts w:ascii="Bookman Old Style" w:hAnsi="Bookman Old Style"/>
+          <w:sz w:val="22"/>
+          <w:szCs w:val="22"/>
+        </w:rPr>
+        <w:t>Kabupaten</w:t>
+      </w:r>
+      <w:proofErr w:type="spellEnd"/>
+      <w:r>
+        <w:rPr>
+          <w:rFonts w:ascii="Bookman Old Style" w:hAnsi="Bookman Old Style"/>
+          <w:sz w:val="22"/>
+          <w:szCs w:val="22"/>
+        </w:rPr>
+        <w:t xml:space="preserve"> </w:t>
+      </w:r>
+      <w:r>
+        <w:rPr>
+          <w:rFonts w:ascii="Bookman Old Style" w:hAnsi="Bookman Old Style"/>
+          <w:sz w:val="22"/>
+          <w:szCs w:val="22"/>
+        </w:rPr>
+        <w:t>{</w:t>
+      </w:r>
+      <w:proofErr w:type="spellStart"/>
+      <w:r>
+        <w:rPr>
+          <w:rFonts w:ascii="Bookman Old Style" w:hAnsi="Bookman Old Style"/>
+          <w:sz w:val="22"/>
+          <w:szCs w:val="22"/>
+        </w:rPr>
+        <w:t>vars.kabupaten</w:t>
+      </w:r>
+      <w:proofErr w:type="spellEnd"/>
+      <w:r>
+        <w:rPr>
+          <w:rFonts w:ascii="Bookman Old Style" w:hAnsi="Bookman Old Style"/>
+          <w:sz w:val="22"/>
+          <w:szCs w:val="22"/>
+        </w:rPr>
+        <w:t>}</w:t>
+      </w:r>
+      <w:r>
+        <w:rPr>
+          <w:rFonts w:ascii="Bookman Old Style" w:hAnsi="Bookman Old Style"/>
+          <w:sz w:val="22"/>
+          <w:szCs w:val="22"/>
+        </w:rPr>
+        <w:t xml:space="preserve">, </w:t>
+      </w:r>
+      <w:proofErr w:type="spellStart"/>
+      <w:r>
+        <w:rPr>
+          <w:rFonts w:ascii="Bookman Old Style" w:hAnsi="Bookman Old Style"/>
+          <w:sz w:val="22"/>
+          <w:szCs w:val="22"/>
+        </w:rPr>
+        <w:t>Provinsi</w:t>
+      </w:r>
+      <w:proofErr w:type="spellEnd"/>
+      <w:r>
+        <w:rPr>
+          <w:rFonts w:ascii="Bookman Old Style" w:hAnsi="Bookman Old Style"/>
+          <w:sz w:val="22"/>
+          <w:szCs w:val="22"/>
+        </w:rPr>
+        <w:t xml:space="preserve"> </w:t>
+      </w:r>
+      <w:r>
+        <w:rPr>
+          <w:rFonts w:ascii="Bookman Old Style" w:hAnsi="Bookman Old Style"/>
+          <w:sz w:val="22"/>
+          <w:szCs w:val="22"/>
+        </w:rPr>
+        <w:t>{</w:t>
+      </w:r>
+      <w:proofErr w:type="spellStart"/>
+      <w:r>
+        <w:rPr>
+          <w:rFonts w:ascii="Bookman Old Style" w:hAnsi="Bookman Old Style"/>
+          <w:sz w:val="22"/>
+          <w:szCs w:val="22"/>
+        </w:rPr>
+        <w:t>vars.provinsi</w:t>
+      </w:r>
+      <w:proofErr w:type="spellEnd"/>
+      <w:r>
+        <w:rPr>
+          <w:rFonts w:ascii="Bookman Old Style" w:hAnsi="Bookman Old Style"/>
+          <w:sz w:val="22"/>
+          <w:szCs w:val="22"/>
+        </w:rPr>
+        <w:t>}</w:t>
+      </w:r>
+      <w:r>
+        <w:rPr>
+          <w:rFonts w:ascii="Bookman Old Style" w:hAnsi="Bookman Old Style"/>
+          <w:sz w:val="22"/>
+          <w:szCs w:val="22"/>
+        </w:rPr>
+        <w:t xml:space="preserve"> </w:t>
+      </w:r>
+      <w:proofErr w:type="spellStart"/>
+      <w:r>
+        <w:rPr>
+          <w:rFonts w:ascii="Bookman Old Style" w:hAnsi="Bookman Old Style"/>
+          <w:sz w:val="22"/>
+          <w:szCs w:val="22"/>
+        </w:rPr>
+        <w:t>menerangkan</w:t>
+      </w:r>
+      <w:proofErr w:type="spellEnd"/>
+      <w:r>
+        <w:rPr>
+          <w:rFonts w:ascii="Bookman Old Style" w:hAnsi="Bookman Old Style"/>
+          <w:sz w:val="22"/>
+          <w:szCs w:val="22"/>
+        </w:rPr>
+        <w:t xml:space="preserve"> </w:t>
+      </w:r>
+      <w:proofErr w:type="spellStart"/>
+      <w:r>
+        <w:rPr>
+          <w:rFonts w:ascii="Bookman Old Style" w:hAnsi="Bookman Old Style"/>
+          <w:sz w:val="22"/>
+          <w:szCs w:val="22"/>
+        </w:rPr>
+        <w:t>dengan</w:t>
+      </w:r>
+      <w:proofErr w:type="spellEnd"/>
+      <w:r>
+        <w:rPr>
+          <w:rFonts w:ascii="Bookman Old Style" w:hAnsi="Bookman Old Style"/>
+          <w:sz w:val="22"/>
+          <w:szCs w:val="22"/>
+        </w:rPr>
+        <w:t xml:space="preserve"> </w:t>
+      </w:r>
+      <w:proofErr w:type="spellStart"/>
+      <w:r>
+        <w:rPr>
+          <w:rFonts w:ascii="Bookman Old Style" w:hAnsi="Bookman Old Style"/>
+          <w:sz w:val="22"/>
+          <w:szCs w:val="22"/>
+        </w:rPr>
+        <w:t>sebenarnya</w:t>
+      </w:r>
+      <w:proofErr w:type="spellEnd"/>
+      <w:r>
+        <w:rPr>
+          <w:rFonts w:ascii="Bookman Old Style" w:hAnsi="Bookman Old Style"/>
+          <w:sz w:val="22"/>
+          <w:szCs w:val="22"/>
+        </w:rPr>
+        <w:t xml:space="preserve"> </w:t>
+      </w:r>
+      <w:proofErr w:type="spellStart"/>
+      <w:proofErr w:type="gramStart"/>
+      <w:r>
+        <w:rPr>
+          <w:rFonts w:ascii="Bookman Old Style" w:hAnsi="Bookman Old Style"/>
+          <w:sz w:val="22"/>
+          <w:szCs w:val="22"/>
+        </w:rPr>
+        <w:t>bahwa</w:t>
+      </w:r>
+      <w:proofErr w:type="spellEnd"/>
+      <w:r>
+        <w:rPr>
+          <w:rFonts w:ascii="Bookman Old Style" w:hAnsi="Bookman Old Style"/>
+          <w:sz w:val="22"/>
+          <w:szCs w:val="22"/>
+        </w:rPr>
+        <w:t xml:space="preserve"> :</w:t>
+      </w:r>
+      <w:proofErr w:type="gramEnd"/>
     </w:p>
     <w:p>
       <w:pPr>
@@ -343,6 +763,7 @@
           <w:szCs w:val="22"/>
         </w:rPr>
       </w:pPr>
+      <w:proofErr w:type="spellStart"/>
       <w:r>
         <w:rPr>
           <w:rFonts w:ascii="Bookman Old Style" w:hAnsi="Bookman Old Style"/>
@@ -351,6 +772,7 @@
         </w:rPr>
         <w:t>Nama</w:t>
       </w:r>
+      <w:proofErr w:type="spellEnd"/>
       <w:r>
         <w:rPr>
           <w:rFonts w:ascii="Bookman Old Style" w:hAnsi="Bookman Old Style"/>
@@ -377,6 +799,7 @@
         </w:rPr>
         <w:t>{</w:t>
       </w:r>
+      <w:proofErr w:type="spellStart"/>
       <w:r>
         <w:rPr>
           <w:rFonts w:ascii="Bookman Old Style" w:hAnsi="Bookman Old Style"/>
@@ -404,6 +827,7 @@
         </w:rPr>
         <w:t>_penduduk</w:t>
       </w:r>
+      <w:proofErr w:type="spellEnd"/>
       <w:r>
         <w:rPr>
           <w:rFonts w:ascii="Bookman Old Style" w:hAnsi="Bookman Old Style"/>
@@ -432,14 +856,52 @@
           <w:szCs w:val="22"/>
         </w:rPr>
       </w:pPr>
-      <w:r>
-        <w:rPr>
-          <w:rFonts w:ascii="Bookman Old Style" w:hAnsi="Bookman Old Style"/>
-          <w:sz w:val="22"/>
-          <w:szCs w:val="22"/>
-        </w:rPr>
-        <w:t>Tempat/tanggal lahir</w:t>
-      </w:r>
+      <w:proofErr w:type="spellStart"/>
+      <w:r>
+        <w:rPr>
+          <w:rFonts w:ascii="Bookman Old Style" w:hAnsi="Bookman Old Style"/>
+          <w:sz w:val="22"/>
+          <w:szCs w:val="22"/>
+        </w:rPr>
+        <w:t>Tempat</w:t>
+      </w:r>
+      <w:proofErr w:type="spellEnd"/>
+      <w:r>
+        <w:rPr>
+          <w:rFonts w:ascii="Bookman Old Style" w:hAnsi="Bookman Old Style"/>
+          <w:sz w:val="22"/>
+          <w:szCs w:val="22"/>
+        </w:rPr>
+        <w:t>/</w:t>
+      </w:r>
+      <w:proofErr w:type="spellStart"/>
+      <w:r>
+        <w:rPr>
+          <w:rFonts w:ascii="Bookman Old Style" w:hAnsi="Bookman Old Style"/>
+          <w:sz w:val="22"/>
+          <w:szCs w:val="22"/>
+        </w:rPr>
+        <w:t>tanggal</w:t>
+      </w:r>
+      <w:proofErr w:type="spellEnd"/>
+      <w:r>
+        <w:rPr>
+          <w:rFonts w:ascii="Bookman Old Style" w:hAnsi="Bookman Old Style"/>
+          <w:sz w:val="22"/>
+          <w:szCs w:val="22"/>
+        </w:rPr>
+        <w:t xml:space="preserve"> </w:t>
+      </w:r>
+      <w:proofErr w:type="spellStart"/>
+      <w:r>
+        <w:rPr>
+          <w:rFonts w:ascii="Bookman Old Style" w:hAnsi="Bookman Old Style"/>
+          <w:sz w:val="22"/>
+          <w:szCs w:val="22"/>
+        </w:rPr>
+        <w:t>lahir</w:t>
+      </w:r>
+      <w:proofErr w:type="spellEnd"/>
       <w:r>
         <w:rPr>
           <w:rFonts w:ascii="Bookman Old Style" w:hAnsi="Bookman Old Style"/>
@@ -465,6 +927,7 @@
         </w:rPr>
         <w:t>{</w:t>
       </w:r>
+      <w:proofErr w:type="spellStart"/>
       <w:r>
         <w:rPr>
           <w:rFonts w:ascii="Bookman Old Style" w:hAnsi="Bookman Old Style"/>
@@ -479,8 +942,18 @@
           <w:sz w:val="22"/>
           <w:szCs w:val="22"/>
         </w:rPr>
-        <w:t>tempat_lahir} / {</w:t>
-      </w:r>
+        <w:t>tempat_lahir</w:t>
+      </w:r>
+      <w:proofErr w:type="spellEnd"/>
+      <w:r>
+        <w:rPr>
+          <w:rFonts w:ascii="Bookman Old Style" w:hAnsi="Bookman Old Style"/>
+          <w:sz w:val="22"/>
+          <w:szCs w:val="22"/>
+        </w:rPr>
+        <w:t>} / {</w:t>
+      </w:r>
+      <w:proofErr w:type="spellStart"/>
       <w:r>
         <w:rPr>
           <w:rFonts w:ascii="Bookman Old Style" w:hAnsi="Bookman Old Style"/>
@@ -495,7 +968,16 @@
           <w:sz w:val="22"/>
           <w:szCs w:val="22"/>
         </w:rPr>
-        <w:t>tanggal_lahir}</w:t>
+        <w:t>tanggal_lahir</w:t>
+      </w:r>
+      <w:proofErr w:type="spellEnd"/>
+      <w:r>
+        <w:rPr>
+          <w:rFonts w:ascii="Bookman Old Style" w:hAnsi="Bookman Old Style"/>
+          <w:sz w:val="22"/>
+          <w:szCs w:val="22"/>
+        </w:rPr>
+        <w:t>}</w:t>
       </w:r>
     </w:p>
     <w:p>
@@ -516,6 +998,7 @@
           <w:szCs w:val="22"/>
         </w:rPr>
       </w:pPr>
+      <w:proofErr w:type="spellStart"/>
       <w:r>
         <w:rPr>
           <w:rFonts w:ascii="Bookman Old Style" w:hAnsi="Bookman Old Style"/>
@@ -524,6 +1007,7 @@
         </w:rPr>
         <w:t>Umur</w:t>
       </w:r>
+      <w:proofErr w:type="spellEnd"/>
       <w:r>
         <w:rPr>
           <w:rFonts w:ascii="Bookman Old Style" w:hAnsi="Bookman Old Style"/>
@@ -560,14 +1044,34 @@
           <w:szCs w:val="22"/>
         </w:rPr>
       </w:pPr>
-      <w:r>
-        <w:rPr>
-          <w:rFonts w:ascii="Bookman Old Style" w:hAnsi="Bookman Old Style"/>
-          <w:sz w:val="22"/>
-          <w:szCs w:val="22"/>
-        </w:rPr>
-        <w:t>Warga negara</w:t>
-      </w:r>
+      <w:proofErr w:type="spellStart"/>
+      <w:r>
+        <w:rPr>
+          <w:rFonts w:ascii="Bookman Old Style" w:hAnsi="Bookman Old Style"/>
+          <w:sz w:val="22"/>
+          <w:szCs w:val="22"/>
+        </w:rPr>
+        <w:t>Warga</w:t>
+      </w:r>
+      <w:proofErr w:type="spellEnd"/>
+      <w:r>
+        <w:rPr>
+          <w:rFonts w:ascii="Bookman Old Style" w:hAnsi="Bookman Old Style"/>
+          <w:sz w:val="22"/>
+          <w:szCs w:val="22"/>
+        </w:rPr>
+        <w:t xml:space="preserve"> </w:t>
+      </w:r>
+      <w:proofErr w:type="spellStart"/>
+      <w:r>
+        <w:rPr>
+          <w:rFonts w:ascii="Bookman Old Style" w:hAnsi="Bookman Old Style"/>
+          <w:sz w:val="22"/>
+          <w:szCs w:val="22"/>
+        </w:rPr>
+        <w:t>negara</w:t>
+      </w:r>
+      <w:proofErr w:type="spellEnd"/>
       <w:r>
         <w:rPr>
           <w:rFonts w:ascii="Bookman Old Style" w:hAnsi="Bookman Old Style"/>
@@ -593,6 +1097,7 @@
         </w:rPr>
         <w:t>{</w:t>
       </w:r>
+      <w:proofErr w:type="spellStart"/>
       <w:r>
         <w:rPr>
           <w:rFonts w:ascii="Bookman Old Style" w:hAnsi="Bookman Old Style"/>
@@ -607,7 +1112,16 @@
           <w:sz w:val="22"/>
           <w:szCs w:val="22"/>
         </w:rPr>
-        <w:t>kewarganegaraan}</w:t>
+        <w:t>kewarganegaraan</w:t>
+      </w:r>
+      <w:proofErr w:type="spellEnd"/>
+      <w:r>
+        <w:rPr>
+          <w:rFonts w:ascii="Bookman Old Style" w:hAnsi="Bookman Old Style"/>
+          <w:sz w:val="22"/>
+          <w:szCs w:val="22"/>
+        </w:rPr>
+        <w:t>}</w:t>
       </w:r>
     </w:p>
     <w:p>
@@ -661,6 +1175,7 @@
         </w:rPr>
         <w:t>{</w:t>
       </w:r>
+      <w:proofErr w:type="spellStart"/>
       <w:r>
         <w:rPr>
           <w:rFonts w:ascii="Bookman Old Style" w:hAnsi="Bookman Old Style"/>
@@ -675,7 +1190,16 @@
           <w:sz w:val="22"/>
           <w:szCs w:val="22"/>
         </w:rPr>
-        <w:t>agama}</w:t>
+        <w:t>agama</w:t>
+      </w:r>
+      <w:proofErr w:type="spellEnd"/>
+      <w:r>
+        <w:rPr>
+          <w:rFonts w:ascii="Bookman Old Style" w:hAnsi="Bookman Old Style"/>
+          <w:sz w:val="22"/>
+          <w:szCs w:val="22"/>
+        </w:rPr>
+        <w:t>}</w:t>
       </w:r>
     </w:p>
     <w:p>
@@ -696,14 +1220,34 @@
           <w:szCs w:val="22"/>
         </w:rPr>
       </w:pPr>
-      <w:r>
-        <w:rPr>
-          <w:rFonts w:ascii="Bookman Old Style" w:hAnsi="Bookman Old Style"/>
-          <w:sz w:val="22"/>
-          <w:szCs w:val="22"/>
-        </w:rPr>
-        <w:t>Jenis Kelamin</w:t>
-      </w:r>
+      <w:proofErr w:type="spellStart"/>
+      <w:r>
+        <w:rPr>
+          <w:rFonts w:ascii="Bookman Old Style" w:hAnsi="Bookman Old Style"/>
+          <w:sz w:val="22"/>
+          <w:szCs w:val="22"/>
+        </w:rPr>
+        <w:t>Jenis</w:t>
+      </w:r>
+      <w:proofErr w:type="spellEnd"/>
+      <w:r>
+        <w:rPr>
+          <w:rFonts w:ascii="Bookman Old Style" w:hAnsi="Bookman Old Style"/>
+          <w:sz w:val="22"/>
+          <w:szCs w:val="22"/>
+        </w:rPr>
+        <w:t xml:space="preserve"> </w:t>
+      </w:r>
+      <w:proofErr w:type="spellStart"/>
+      <w:r>
+        <w:rPr>
+          <w:rFonts w:ascii="Bookman Old Style" w:hAnsi="Bookman Old Style"/>
+          <w:sz w:val="22"/>
+          <w:szCs w:val="22"/>
+        </w:rPr>
+        <w:t>Kelamin</w:t>
+      </w:r>
+      <w:proofErr w:type="spellEnd"/>
       <w:r>
         <w:rPr>
           <w:rFonts w:ascii="Bookman Old Style" w:hAnsi="Bookman Old Style"/>
@@ -729,6 +1273,7 @@
         </w:rPr>
         <w:t>{</w:t>
       </w:r>
+      <w:proofErr w:type="spellStart"/>
       <w:r>
         <w:rPr>
           <w:rFonts w:ascii="Bookman Old Style" w:hAnsi="Bookman Old Style"/>
@@ -743,7 +1288,16 @@
           <w:sz w:val="22"/>
           <w:szCs w:val="22"/>
         </w:rPr>
-        <w:t>jenis_kelamin}</w:t>
+        <w:t>jenis_kelamin</w:t>
+      </w:r>
+      <w:proofErr w:type="spellEnd"/>
+      <w:r>
+        <w:rPr>
+          <w:rFonts w:ascii="Bookman Old Style" w:hAnsi="Bookman Old Style"/>
+          <w:sz w:val="22"/>
+          <w:szCs w:val="22"/>
+        </w:rPr>
+        <w:t>}</w:t>
       </w:r>
     </w:p>
     <w:p>
@@ -764,6 +1318,7 @@
           <w:szCs w:val="22"/>
         </w:rPr>
       </w:pPr>
+      <w:proofErr w:type="spellStart"/>
       <w:r>
         <w:rPr>
           <w:rFonts w:ascii="Bookman Old Style" w:hAnsi="Bookman Old Style"/>
@@ -772,6 +1327,7 @@
         </w:rPr>
         <w:t>Pekerjaan</w:t>
       </w:r>
+      <w:proofErr w:type="spellEnd"/>
       <w:r>
         <w:rPr>
           <w:rFonts w:ascii="Bookman Old Style" w:hAnsi="Bookman Old Style"/>
@@ -797,6 +1353,7 @@
         </w:rPr>
         <w:t>{</w:t>
       </w:r>
+      <w:proofErr w:type="spellStart"/>
       <w:r>
         <w:rPr>
           <w:rFonts w:ascii="Bookman Old Style" w:hAnsi="Bookman Old Style"/>
@@ -811,7 +1368,16 @@
           <w:sz w:val="22"/>
           <w:szCs w:val="22"/>
         </w:rPr>
-        <w:t>pekerjaan}</w:t>
+        <w:t>pekerjaan</w:t>
+      </w:r>
+      <w:proofErr w:type="spellEnd"/>
+      <w:r>
+        <w:rPr>
+          <w:rFonts w:ascii="Bookman Old Style" w:hAnsi="Bookman Old Style"/>
+          <w:sz w:val="22"/>
+          <w:szCs w:val="22"/>
+        </w:rPr>
+        <w:t>}</w:t>
       </w:r>
     </w:p>
     <w:p>
@@ -832,14 +1398,34 @@
           <w:szCs w:val="22"/>
         </w:rPr>
       </w:pPr>
-      <w:r>
-        <w:rPr>
-          <w:rFonts w:ascii="Bookman Old Style" w:hAnsi="Bookman Old Style"/>
-          <w:sz w:val="22"/>
-          <w:szCs w:val="22"/>
-        </w:rPr>
-        <w:t>Tempat  tinggal</w:t>
-      </w:r>
+      <w:proofErr w:type="spellStart"/>
+      <w:r>
+        <w:rPr>
+          <w:rFonts w:ascii="Bookman Old Style" w:hAnsi="Bookman Old Style"/>
+          <w:sz w:val="22"/>
+          <w:szCs w:val="22"/>
+        </w:rPr>
+        <w:t>Tempat</w:t>
+      </w:r>
+      <w:proofErr w:type="spellEnd"/>
+      <w:r>
+        <w:rPr>
+          <w:rFonts w:ascii="Bookman Old Style" w:hAnsi="Bookman Old Style"/>
+          <w:sz w:val="22"/>
+          <w:szCs w:val="22"/>
+        </w:rPr>
+        <w:t xml:space="preserve">  </w:t>
+      </w:r>
+      <w:proofErr w:type="spellStart"/>
+      <w:r>
+        <w:rPr>
+          <w:rFonts w:ascii="Bookman Old Style" w:hAnsi="Bookman Old Style"/>
+          <w:sz w:val="22"/>
+          <w:szCs w:val="22"/>
+        </w:rPr>
+        <w:t>tinggal</w:t>
+      </w:r>
+      <w:proofErr w:type="spellEnd"/>
       <w:r>
         <w:rPr>
           <w:rFonts w:ascii="Bookman Old Style" w:hAnsi="Bookman Old Style"/>
@@ -865,6 +1451,7 @@
         </w:rPr>
         <w:t>{</w:t>
       </w:r>
+      <w:proofErr w:type="spellStart"/>
       <w:r>
         <w:rPr>
           <w:rFonts w:ascii="Bookman Old Style" w:hAnsi="Bookman Old Style"/>
@@ -879,55 +1466,172 @@
           <w:sz w:val="22"/>
           <w:szCs w:val="22"/>
         </w:rPr>
-        <w:t>alamat}</w:t>
-      </w:r>
-      <w:r>
-        <w:rPr>
-          <w:rFonts w:ascii="Bookman Old Style" w:hAnsi="Bookman Old Style"/>
-          <w:sz w:val="22"/>
-          <w:szCs w:val="22"/>
-        </w:rPr>
-        <w:t xml:space="preserve"> Desa </w:t>
-      </w:r>
-      <w:r>
-        <w:rPr>
-          <w:rFonts w:ascii="Bookman Old Style" w:hAnsi="Bookman Old Style"/>
-          <w:sz w:val="22"/>
-          <w:szCs w:val="22"/>
-        </w:rPr>
-        <w:t>{vars.desa}</w:t>
-      </w:r>
-      <w:r>
-        <w:rPr>
-          <w:rFonts w:ascii="Bookman Old Style" w:hAnsi="Bookman Old Style"/>
-          <w:sz w:val="22"/>
-          <w:szCs w:val="22"/>
-        </w:rPr>
-        <w:t xml:space="preserve">, Kecamatan </w:t>
-      </w:r>
-      <w:r>
-        <w:rPr>
-          <w:rFonts w:ascii="Bookman Old Style" w:hAnsi="Bookman Old Style"/>
-          <w:sz w:val="22"/>
-          <w:szCs w:val="22"/>
-        </w:rPr>
-        <w:t>{vars.kecamatan}</w:t>
-      </w:r>
-      <w:r>
-        <w:rPr>
-          <w:rFonts w:ascii="Bookman Old Style" w:hAnsi="Bookman Old Style"/>
-          <w:sz w:val="22"/>
-          <w:szCs w:val="22"/>
-        </w:rPr>
-        <w:t xml:space="preserve">, Kabupaten </w:t>
-      </w:r>
-      <w:r>
-        <w:rPr>
-          <w:rFonts w:ascii="Bookman Old Style" w:hAnsi="Bookman Old Style"/>
-          <w:sz w:val="22"/>
-          <w:szCs w:val="22"/>
-        </w:rPr>
-        <w:t>{vars.kabupaten}</w:t>
+        <w:t>alamat</w:t>
+      </w:r>
+      <w:proofErr w:type="spellEnd"/>
+      <w:r>
+        <w:rPr>
+          <w:rFonts w:ascii="Bookman Old Style" w:hAnsi="Bookman Old Style"/>
+          <w:sz w:val="22"/>
+          <w:szCs w:val="22"/>
+        </w:rPr>
+        <w:t>}</w:t>
+      </w:r>
+      <w:r>
+        <w:rPr>
+          <w:rFonts w:ascii="Bookman Old Style" w:hAnsi="Bookman Old Style"/>
+          <w:sz w:val="22"/>
+          <w:szCs w:val="22"/>
+        </w:rPr>
+        <w:t xml:space="preserve"> </w:t>
+      </w:r>
+      <w:proofErr w:type="spellStart"/>
+      <w:r>
+        <w:rPr>
+          <w:rFonts w:ascii="Bookman Old Style" w:hAnsi="Bookman Old Style"/>
+          <w:sz w:val="22"/>
+          <w:szCs w:val="22"/>
+        </w:rPr>
+        <w:t>Desa</w:t>
+      </w:r>
+      <w:proofErr w:type="spellEnd"/>
+      <w:r>
+        <w:rPr>
+          <w:rFonts w:ascii="Bookman Old Style" w:hAnsi="Bookman Old Style"/>
+          <w:sz w:val="22"/>
+          <w:szCs w:val="22"/>
+        </w:rPr>
+        <w:t xml:space="preserve"> </w:t>
+      </w:r>
+      <w:r>
+        <w:rPr>
+          <w:rFonts w:ascii="Bookman Old Style" w:hAnsi="Bookman Old Style"/>
+          <w:sz w:val="22"/>
+          <w:szCs w:val="22"/>
+        </w:rPr>
+        <w:t>{</w:t>
+      </w:r>
+      <w:proofErr w:type="spellStart"/>
+      <w:r>
+        <w:rPr>
+          <w:rFonts w:ascii="Bookman Old Style" w:hAnsi="Bookman Old Style"/>
+          <w:sz w:val="22"/>
+          <w:szCs w:val="22"/>
+        </w:rPr>
+        <w:t>vars.desa</w:t>
+      </w:r>
+      <w:proofErr w:type="spellEnd"/>
+      <w:r>
+        <w:rPr>
+          <w:rFonts w:ascii="Bookman Old Style" w:hAnsi="Bookman Old Style"/>
+          <w:sz w:val="22"/>
+          <w:szCs w:val="22"/>
+        </w:rPr>
+        <w:t>}</w:t>
+      </w:r>
+      <w:r>
+        <w:rPr>
+          <w:rFonts w:ascii="Bookman Old Style" w:hAnsi="Bookman Old Style"/>
+          <w:sz w:val="22"/>
+          <w:szCs w:val="22"/>
+        </w:rPr>
+        <w:t xml:space="preserve">, </w:t>
+      </w:r>
+      <w:proofErr w:type="spellStart"/>
+      <w:r>
+        <w:rPr>
+          <w:rFonts w:ascii="Bookman Old Style" w:hAnsi="Bookman Old Style"/>
+          <w:sz w:val="22"/>
+          <w:szCs w:val="22"/>
+        </w:rPr>
+        <w:t>Kecamatan</w:t>
+      </w:r>
+      <w:proofErr w:type="spellEnd"/>
+      <w:r>
+        <w:rPr>
+          <w:rFonts w:ascii="Bookman Old Style" w:hAnsi="Bookman Old Style"/>
+          <w:sz w:val="22"/>
+          <w:szCs w:val="22"/>
+        </w:rPr>
+        <w:t xml:space="preserve"> </w:t>
+      </w:r>
+      <w:r>
+        <w:rPr>
+          <w:rFonts w:ascii="Bookman Old Style" w:hAnsi="Bookman Old Style"/>
+          <w:sz w:val="22"/>
+          <w:szCs w:val="22"/>
+        </w:rPr>
+        <w:t>{</w:t>
+      </w:r>
+      <w:proofErr w:type="spellStart"/>
+      <w:r>
+        <w:rPr>
+          <w:rFonts w:ascii="Bookman Old Style" w:hAnsi="Bookman Old Style"/>
+          <w:sz w:val="22"/>
+          <w:szCs w:val="22"/>
+        </w:rPr>
+        <w:t>vars.kecamatan</w:t>
+      </w:r>
+      <w:proofErr w:type="spellEnd"/>
+      <w:r>
+        <w:rPr>
+          <w:rFonts w:ascii="Bookman Old Style" w:hAnsi="Bookman Old Style"/>
+          <w:sz w:val="22"/>
+          <w:szCs w:val="22"/>
+        </w:rPr>
+        <w:t>}</w:t>
+      </w:r>
+      <w:r>
+        <w:rPr>
+          <w:rFonts w:ascii="Bookman Old Style" w:hAnsi="Bookman Old Style"/>
+          <w:sz w:val="22"/>
+          <w:szCs w:val="22"/>
+        </w:rPr>
+        <w:t xml:space="preserve">, </w:t>
+      </w:r>
+      <w:proofErr w:type="spellStart"/>
+      <w:r>
+        <w:rPr>
+          <w:rFonts w:ascii="Bookman Old Style" w:hAnsi="Bookman Old Style"/>
+          <w:sz w:val="22"/>
+          <w:szCs w:val="22"/>
+        </w:rPr>
+        <w:t>Kabupaten</w:t>
+      </w:r>
+      <w:proofErr w:type="spellEnd"/>
+      <w:r>
+        <w:rPr>
+          <w:rFonts w:ascii="Bookman Old Style" w:hAnsi="Bookman Old Style"/>
+          <w:sz w:val="22"/>
+          <w:szCs w:val="22"/>
+        </w:rPr>
+        <w:t xml:space="preserve"> </w:t>
+      </w:r>
+      <w:r>
+        <w:rPr>
+          <w:rFonts w:ascii="Bookman Old Style" w:hAnsi="Bookman Old Style"/>
+          <w:sz w:val="22"/>
+          <w:szCs w:val="22"/>
+        </w:rPr>
+        <w:t>{</w:t>
+      </w:r>
+      <w:proofErr w:type="spellStart"/>
+      <w:r>
+        <w:rPr>
+          <w:rFonts w:ascii="Bookman Old Style" w:hAnsi="Bookman Old Style"/>
+          <w:sz w:val="22"/>
+          <w:szCs w:val="22"/>
+        </w:rPr>
+        <w:t>vars.kabupaten</w:t>
+      </w:r>
+      <w:proofErr w:type="spellEnd"/>
+      <w:r>
+        <w:rPr>
+          <w:rFonts w:ascii="Bookman Old Style" w:hAnsi="Bookman Old Style"/>
+          <w:sz w:val="22"/>
+          <w:szCs w:val="22"/>
+        </w:rPr>
+        <w:t>}</w:t>
       </w:r>
     </w:p>
     <w:p>
@@ -948,14 +1652,52 @@
           <w:szCs w:val="22"/>
         </w:rPr>
       </w:pPr>
-      <w:r>
-        <w:rPr>
-          <w:rFonts w:ascii="Bookman Old Style" w:hAnsi="Bookman Old Style"/>
-          <w:sz w:val="22"/>
-          <w:szCs w:val="22"/>
-        </w:rPr>
-        <w:t>Surat bukti diri</w:t>
-      </w:r>
+      <w:proofErr w:type="spellStart"/>
+      <w:r>
+        <w:rPr>
+          <w:rFonts w:ascii="Bookman Old Style" w:hAnsi="Bookman Old Style"/>
+          <w:sz w:val="22"/>
+          <w:szCs w:val="22"/>
+        </w:rPr>
+        <w:t>Surat</w:t>
+      </w:r>
+      <w:proofErr w:type="spellEnd"/>
+      <w:r>
+        <w:rPr>
+          <w:rFonts w:ascii="Bookman Old Style" w:hAnsi="Bookman Old Style"/>
+          <w:sz w:val="22"/>
+          <w:szCs w:val="22"/>
+        </w:rPr>
+        <w:t xml:space="preserve"> </w:t>
+      </w:r>
+      <w:proofErr w:type="spellStart"/>
+      <w:r>
+        <w:rPr>
+          <w:rFonts w:ascii="Bookman Old Style" w:hAnsi="Bookman Old Style"/>
+          <w:sz w:val="22"/>
+          <w:szCs w:val="22"/>
+        </w:rPr>
+        <w:t>bukti</w:t>
+      </w:r>
+      <w:proofErr w:type="spellEnd"/>
+      <w:r>
+        <w:rPr>
+          <w:rFonts w:ascii="Bookman Old Style" w:hAnsi="Bookman Old Style"/>
+          <w:sz w:val="22"/>
+          <w:szCs w:val="22"/>
+        </w:rPr>
+        <w:t xml:space="preserve"> </w:t>
+      </w:r>
+      <w:proofErr w:type="spellStart"/>
+      <w:r>
+        <w:rPr>
+          <w:rFonts w:ascii="Bookman Old Style" w:hAnsi="Bookman Old Style"/>
+          <w:sz w:val="22"/>
+          <w:szCs w:val="22"/>
+        </w:rPr>
+        <w:t>diri</w:t>
+      </w:r>
+      <w:proofErr w:type="spellEnd"/>
     </w:p>
     <w:p>
       <w:pPr>
@@ -1012,6 +1754,7 @@
         </w:rPr>
         <w:t>{</w:t>
       </w:r>
+      <w:proofErr w:type="spellStart"/>
       <w:r>
         <w:rPr>
           <w:rFonts w:ascii="Bookman Old Style" w:hAnsi="Bookman Old Style"/>
@@ -1026,7 +1769,16 @@
           <w:sz w:val="22"/>
           <w:szCs w:val="22"/>
         </w:rPr>
-        <w:t>nik}</w:t>
+        <w:t>nik</w:t>
+      </w:r>
+      <w:proofErr w:type="spellEnd"/>
+      <w:r>
+        <w:rPr>
+          <w:rFonts w:ascii="Bookman Old Style" w:hAnsi="Bookman Old Style"/>
+          <w:sz w:val="22"/>
+          <w:szCs w:val="22"/>
+        </w:rPr>
+        <w:t>}</w:t>
       </w:r>
     </w:p>
     <w:p>
@@ -1077,6 +1829,7 @@
         </w:rPr>
         <w:t>{</w:t>
       </w:r>
+      <w:proofErr w:type="spellStart"/>
       <w:r>
         <w:rPr>
           <w:rFonts w:ascii="Bookman Old Style" w:hAnsi="Bookman Old Style"/>
@@ -1091,7 +1844,16 @@
           <w:sz w:val="22"/>
           <w:szCs w:val="22"/>
         </w:rPr>
-        <w:t>no_kk}</w:t>
+        <w:t>no_kk</w:t>
+      </w:r>
+      <w:proofErr w:type="spellEnd"/>
+      <w:r>
+        <w:rPr>
+          <w:rFonts w:ascii="Bookman Old Style" w:hAnsi="Bookman Old Style"/>
+          <w:sz w:val="22"/>
+          <w:szCs w:val="22"/>
+        </w:rPr>
+        <w:t>}</w:t>
       </w:r>
     </w:p>
     <w:p>
@@ -1113,6 +1875,7 @@
           <w:szCs w:val="22"/>
         </w:rPr>
       </w:pPr>
+      <w:proofErr w:type="spellStart"/>
       <w:r>
         <w:rPr>
           <w:rFonts w:ascii="Bookman Old Style" w:hAnsi="Bookman Old Style"/>
@@ -1121,6 +1884,7 @@
         </w:rPr>
         <w:t>Keperluan</w:t>
       </w:r>
+      <w:proofErr w:type="spellEnd"/>
       <w:r>
         <w:rPr>
           <w:rFonts w:ascii="Bookman Old Style" w:hAnsi="Bookman Old Style"/>
@@ -1137,7 +1901,96 @@
           <w:szCs w:val="22"/>
         </w:rPr>
         <w:tab/>
-        <w:t xml:space="preserve">Mohon keterangan yang akan dipergunakan untuk </w:t>
+      </w:r>
+      <w:proofErr w:type="spellStart"/>
+      <w:r>
+        <w:rPr>
+          <w:rFonts w:ascii="Bookman Old Style" w:hAnsi="Bookman Old Style"/>
+          <w:sz w:val="22"/>
+          <w:szCs w:val="22"/>
+        </w:rPr>
+        <w:t>Mohon</w:t>
+      </w:r>
+      <w:proofErr w:type="spellEnd"/>
+      <w:r>
+        <w:rPr>
+          <w:rFonts w:ascii="Bookman Old Style" w:hAnsi="Bookman Old Style"/>
+          <w:sz w:val="22"/>
+          <w:szCs w:val="22"/>
+        </w:rPr>
+        <w:t xml:space="preserve"> </w:t>
+      </w:r>
+      <w:proofErr w:type="spellStart"/>
+      <w:r>
+        <w:rPr>
+          <w:rFonts w:ascii="Bookman Old Style" w:hAnsi="Bookman Old Style"/>
+          <w:sz w:val="22"/>
+          <w:szCs w:val="22"/>
+        </w:rPr>
+        <w:t>keterangan</w:t>
+      </w:r>
+      <w:proofErr w:type="spellEnd"/>
+      <w:r>
+        <w:rPr>
+          <w:rFonts w:ascii="Bookman Old Style" w:hAnsi="Bookman Old Style"/>
+          <w:sz w:val="22"/>
+          <w:szCs w:val="22"/>
+        </w:rPr>
+        <w:t xml:space="preserve"> yang </w:t>
+      </w:r>
+      <w:proofErr w:type="spellStart"/>
+      <w:r>
+        <w:rPr>
+          <w:rFonts w:ascii="Bookman Old Style" w:hAnsi="Bookman Old Style"/>
+          <w:sz w:val="22"/>
+          <w:szCs w:val="22"/>
+        </w:rPr>
+        <w:t>akan</w:t>
+      </w:r>
+      <w:proofErr w:type="spellEnd"/>
+      <w:r>
+        <w:rPr>
+          <w:rFonts w:ascii="Bookman Old Style" w:hAnsi="Bookman Old Style"/>
+          <w:sz w:val="22"/>
+          <w:szCs w:val="22"/>
+        </w:rPr>
+        <w:t xml:space="preserve"> </w:t>
+      </w:r>
+      <w:proofErr w:type="spellStart"/>
+      <w:r>
+        <w:rPr>
+          <w:rFonts w:ascii="Bookman Old Style" w:hAnsi="Bookman Old Style"/>
+          <w:sz w:val="22"/>
+          <w:szCs w:val="22"/>
+        </w:rPr>
+        <w:t>dipergunakan</w:t>
+      </w:r>
+      <w:proofErr w:type="spellEnd"/>
+      <w:r>
+        <w:rPr>
+          <w:rFonts w:ascii="Bookman Old Style" w:hAnsi="Bookman Old Style"/>
+          <w:sz w:val="22"/>
+          <w:szCs w:val="22"/>
+        </w:rPr>
+        <w:t xml:space="preserve"> </w:t>
+      </w:r>
+      <w:proofErr w:type="spellStart"/>
+      <w:r>
+        <w:rPr>
+          <w:rFonts w:ascii="Bookman Old Style" w:hAnsi="Bookman Old Style"/>
+          <w:sz w:val="22"/>
+          <w:szCs w:val="22"/>
+        </w:rPr>
+        <w:t>untuk</w:t>
+      </w:r>
+      <w:proofErr w:type="spellEnd"/>
+      <w:r>
+        <w:rPr>
+          <w:rFonts w:ascii="Bookman Old Style" w:hAnsi="Bookman Old Style"/>
+          <w:sz w:val="22"/>
+          <w:szCs w:val="22"/>
+        </w:rPr>
+        <w:t xml:space="preserve"> </w:t>
       </w:r>
     </w:p>
     <w:p>
@@ -1159,6 +2012,7 @@
           <w:szCs w:val="22"/>
         </w:rPr>
       </w:pPr>
+      <w:proofErr w:type="spellStart"/>
       <w:r>
         <w:rPr>
           <w:rFonts w:ascii="Bookman Old Style" w:hAnsi="Bookman Old Style"/>
@@ -1167,6 +2021,7 @@
         </w:rPr>
         <w:t>Berlaku</w:t>
       </w:r>
+      <w:proofErr w:type="spellEnd"/>
       <w:r>
         <w:rPr>
           <w:rFonts w:ascii="Bookman Old Style" w:hAnsi="Bookman Old Style"/>
@@ -1205,14 +2060,34 @@
           <w:szCs w:val="22"/>
         </w:rPr>
       </w:pPr>
-      <w:r>
-        <w:rPr>
-          <w:rFonts w:ascii="Bookman Old Style" w:hAnsi="Bookman Old Style"/>
-          <w:sz w:val="22"/>
-          <w:szCs w:val="22"/>
-        </w:rPr>
-        <w:t>Golongan Darah</w:t>
-      </w:r>
+      <w:proofErr w:type="spellStart"/>
+      <w:r>
+        <w:rPr>
+          <w:rFonts w:ascii="Bookman Old Style" w:hAnsi="Bookman Old Style"/>
+          <w:sz w:val="22"/>
+          <w:szCs w:val="22"/>
+        </w:rPr>
+        <w:t>Golongan</w:t>
+      </w:r>
+      <w:proofErr w:type="spellEnd"/>
+      <w:r>
+        <w:rPr>
+          <w:rFonts w:ascii="Bookman Old Style" w:hAnsi="Bookman Old Style"/>
+          <w:sz w:val="22"/>
+          <w:szCs w:val="22"/>
+        </w:rPr>
+        <w:t xml:space="preserve"> </w:t>
+      </w:r>
+      <w:proofErr w:type="spellStart"/>
+      <w:r>
+        <w:rPr>
+          <w:rFonts w:ascii="Bookman Old Style" w:hAnsi="Bookman Old Style"/>
+          <w:sz w:val="22"/>
+          <w:szCs w:val="22"/>
+        </w:rPr>
+        <w:t>Darah</w:t>
+      </w:r>
+      <w:proofErr w:type="spellEnd"/>
       <w:r>
         <w:rPr>
           <w:rFonts w:ascii="Bookman Old Style" w:hAnsi="Bookman Old Style"/>
@@ -1238,6 +2113,7 @@
         </w:rPr>
         <w:t>{</w:t>
       </w:r>
+      <w:proofErr w:type="spellStart"/>
       <w:r>
         <w:rPr>
           <w:rFonts w:ascii="Bookman Old Style" w:hAnsi="Bookman Old Style"/>
@@ -1252,7 +2128,16 @@
           <w:sz w:val="22"/>
           <w:szCs w:val="22"/>
         </w:rPr>
-        <w:t>golongan_darah}</w:t>
+        <w:t>golongan_darah</w:t>
+      </w:r>
+      <w:proofErr w:type="spellEnd"/>
+      <w:r>
+        <w:rPr>
+          <w:rFonts w:ascii="Bookman Old Style" w:hAnsi="Bookman Old Style"/>
+          <w:sz w:val="22"/>
+          <w:szCs w:val="22"/>
+        </w:rPr>
+        <w:t>}</w:t>
       </w:r>
     </w:p>
     <w:p>
@@ -1282,13 +2167,151 @@
           <w:szCs w:val="22"/>
         </w:rPr>
       </w:pPr>
-      <w:r>
-        <w:rPr>
-          <w:rFonts w:ascii="Bookman Old Style" w:hAnsi="Bookman Old Style"/>
-          <w:sz w:val="22"/>
-          <w:szCs w:val="22"/>
-        </w:rPr>
-        <w:t>Demikian surat ini dibuat, untuk dipergunakan sebagaimana mestinya.</w:t>
+      <w:proofErr w:type="spellStart"/>
+      <w:r>
+        <w:rPr>
+          <w:rFonts w:ascii="Bookman Old Style" w:hAnsi="Bookman Old Style"/>
+          <w:sz w:val="22"/>
+          <w:szCs w:val="22"/>
+        </w:rPr>
+        <w:t>Demikian</w:t>
+      </w:r>
+      <w:proofErr w:type="spellEnd"/>
+      <w:r>
+        <w:rPr>
+          <w:rFonts w:ascii="Bookman Old Style" w:hAnsi="Bookman Old Style"/>
+          <w:sz w:val="22"/>
+          <w:szCs w:val="22"/>
+        </w:rPr>
+        <w:t xml:space="preserve"> </w:t>
+      </w:r>
+      <w:proofErr w:type="spellStart"/>
+      <w:proofErr w:type="gramStart"/>
+      <w:r>
+        <w:rPr>
+          <w:rFonts w:ascii="Bookman Old Style" w:hAnsi="Bookman Old Style"/>
+          <w:sz w:val="22"/>
+          <w:szCs w:val="22"/>
+        </w:rPr>
+        <w:t>surat</w:t>
+      </w:r>
+      <w:proofErr w:type="spellEnd"/>
+      <w:proofErr w:type="gramEnd"/>
+      <w:r>
+        <w:rPr>
+          <w:rFonts w:ascii="Bookman Old Style" w:hAnsi="Bookman Old Style"/>
+          <w:sz w:val="22"/>
+          <w:szCs w:val="22"/>
+        </w:rPr>
+        <w:t xml:space="preserve"> </w:t>
+      </w:r>
+      <w:proofErr w:type="spellStart"/>
+      <w:r>
+        <w:rPr>
+          <w:rFonts w:ascii="Bookman Old Style" w:hAnsi="Bookman Old Style"/>
+          <w:sz w:val="22"/>
+          <w:szCs w:val="22"/>
+        </w:rPr>
+        <w:t>ini</w:t>
+      </w:r>
+      <w:proofErr w:type="spellEnd"/>
+      <w:r>
+        <w:rPr>
+          <w:rFonts w:ascii="Bookman Old Style" w:hAnsi="Bookman Old Style"/>
+          <w:sz w:val="22"/>
+          <w:szCs w:val="22"/>
+        </w:rPr>
+        <w:t xml:space="preserve"> </w:t>
+      </w:r>
+      <w:proofErr w:type="spellStart"/>
+      <w:r>
+        <w:rPr>
+          <w:rFonts w:ascii="Bookman Old Style" w:hAnsi="Bookman Old Style"/>
+          <w:sz w:val="22"/>
+          <w:szCs w:val="22"/>
+        </w:rPr>
+        <w:t>dibuat</w:t>
+      </w:r>
+      <w:proofErr w:type="spellEnd"/>
+      <w:r>
+        <w:rPr>
+          <w:rFonts w:ascii="Bookman Old Style" w:hAnsi="Bookman Old Style"/>
+          <w:sz w:val="22"/>
+          <w:szCs w:val="22"/>
+        </w:rPr>
+        <w:t xml:space="preserve">, </w:t>
+      </w:r>
+      <w:proofErr w:type="spellStart"/>
+      <w:r>
+        <w:rPr>
+          <w:rFonts w:ascii="Bookman Old Style" w:hAnsi="Bookman Old Style"/>
+          <w:sz w:val="22"/>
+          <w:szCs w:val="22"/>
+        </w:rPr>
+        <w:t>untuk</w:t>
+      </w:r>
+      <w:proofErr w:type="spellEnd"/>
+      <w:r>
+        <w:rPr>
+          <w:rFonts w:ascii="Bookman Old Style" w:hAnsi="Bookman Old Style"/>
+          <w:sz w:val="22"/>
+          <w:szCs w:val="22"/>
+        </w:rPr>
+        <w:t xml:space="preserve"> </w:t>
+      </w:r>
+      <w:proofErr w:type="spellStart"/>
+      <w:r>
+        <w:rPr>
+          <w:rFonts w:ascii="Bookman Old Style" w:hAnsi="Bookman Old Style"/>
+          <w:sz w:val="22"/>
+          <w:szCs w:val="22"/>
+        </w:rPr>
+        <w:t>dipergunakan</w:t>
+      </w:r>
+      <w:proofErr w:type="spellEnd"/>
+      <w:r>
+        <w:rPr>
+          <w:rFonts w:ascii="Bookman Old Style" w:hAnsi="Bookman Old Style"/>
+          <w:sz w:val="22"/>
+          <w:szCs w:val="22"/>
+        </w:rPr>
+        <w:t xml:space="preserve"> </w:t>
+      </w:r>
+      <w:proofErr w:type="spellStart"/>
+      <w:r>
+        <w:rPr>
+          <w:rFonts w:ascii="Bookman Old Style" w:hAnsi="Bookman Old Style"/>
+          <w:sz w:val="22"/>
+          <w:szCs w:val="22"/>
+        </w:rPr>
+        <w:t>sebagaimana</w:t>
+      </w:r>
+      <w:proofErr w:type="spellEnd"/>
+      <w:r>
+        <w:rPr>
+          <w:rFonts w:ascii="Bookman Old Style" w:hAnsi="Bookman Old Style"/>
+          <w:sz w:val="22"/>
+          <w:szCs w:val="22"/>
+        </w:rPr>
+        <w:t xml:space="preserve"> </w:t>
+      </w:r>
+      <w:proofErr w:type="spellStart"/>
+      <w:r>
+        <w:rPr>
+          <w:rFonts w:ascii="Bookman Old Style" w:hAnsi="Bookman Old Style"/>
+          <w:sz w:val="22"/>
+          <w:szCs w:val="22"/>
+        </w:rPr>
+        <w:t>mestinya</w:t>
+      </w:r>
+      <w:proofErr w:type="spellEnd"/>
+      <w:r>
+        <w:rPr>
+          <w:rFonts w:ascii="Bookman Old Style" w:hAnsi="Bookman Old Style"/>
+          <w:sz w:val="22"/>
+          <w:szCs w:val="22"/>
+        </w:rPr>
+        <w:t>.</w:t>
       </w:r>
     </w:p>
     <w:p>
@@ -1384,6 +2407,34 @@
                 <w:szCs w:val="22"/>
               </w:rPr>
             </w:pPr>
+            <w:proofErr w:type="spellStart"/>
+            <w:r>
+              <w:rPr>
+                <w:rFonts w:ascii="Bookman Old Style" w:hAnsi="Bookman Old Style"/>
+                <w:sz w:val="22"/>
+                <w:szCs w:val="22"/>
+              </w:rPr>
+              <w:t>Pemegang</w:t>
+            </w:r>
+            <w:proofErr w:type="spellEnd"/>
+            <w:r>
+              <w:rPr>
+                <w:rFonts w:ascii="Bookman Old Style" w:hAnsi="Bookman Old Style"/>
+                <w:sz w:val="22"/>
+                <w:szCs w:val="22"/>
+              </w:rPr>
+              <w:t xml:space="preserve"> </w:t>
+            </w:r>
+            <w:proofErr w:type="spellStart"/>
+            <w:r>
+              <w:rPr>
+                <w:rFonts w:ascii="Bookman Old Style" w:hAnsi="Bookman Old Style"/>
+                <w:sz w:val="22"/>
+                <w:szCs w:val="22"/>
+              </w:rPr>
+              <w:t>Surat</w:t>
+            </w:r>
+            <w:proofErr w:type="spellEnd"/>
           </w:p>
           <w:p>
             <w:pPr>
@@ -1412,14 +2463,6 @@
                 <w:szCs w:val="22"/>
               </w:rPr>
             </w:pPr>
-            <w:r>
-              <w:rPr>
-                <w:rFonts w:ascii="Bookman Old Style" w:hAnsi="Bookman Old Style"/>
-                <w:sz w:val="22"/>
-                <w:szCs w:val="22"/>
-              </w:rPr>
-              <w:t>Pemegang Surat</w:t>
-            </w:r>
           </w:p>
           <w:p>
             <w:pPr>
@@ -1448,6 +2491,8 @@
                 <w:szCs w:val="22"/>
               </w:rPr>
             </w:pPr>
+            <w:bookmarkStart w:id="0" w:name="_GoBack"/>
+            <w:bookmarkEnd w:id="0"/>
           </w:p>
           <w:p>
             <w:pPr>
@@ -1510,7 +2555,25 @@
                 <w:sz w:val="22"/>
                 <w:szCs w:val="22"/>
               </w:rPr>
-              <w:t>{penduduk.nama_penduduk}</w:t>
+              <w:t>{</w:t>
+            </w:r>
+            <w:proofErr w:type="spellStart"/>
+            <w:r>
+              <w:rPr>
+                <w:rFonts w:ascii="Bookman Old Style" w:hAnsi="Bookman Old Style"/>
+                <w:sz w:val="22"/>
+                <w:szCs w:val="22"/>
+              </w:rPr>
+              <w:t>penduduk.nama_penduduk</w:t>
+            </w:r>
+            <w:proofErr w:type="spellEnd"/>
+            <w:r>
+              <w:rPr>
+                <w:rFonts w:ascii="Bookman Old Style" w:hAnsi="Bookman Old Style"/>
+                <w:sz w:val="22"/>
+                <w:szCs w:val="22"/>
+              </w:rPr>
+              <w:t>}</w:t>
             </w:r>
           </w:p>
         </w:tc>
@@ -1567,7 +2630,25 @@
                 <w:sz w:val="22"/>
                 <w:szCs w:val="22"/>
               </w:rPr>
-              <w:t>{vars.desa},</w:t>
+              <w:t>{</w:t>
+            </w:r>
+            <w:proofErr w:type="spellStart"/>
+            <w:r>
+              <w:rPr>
+                <w:rFonts w:ascii="Bookman Old Style" w:hAnsi="Bookman Old Style"/>
+                <w:sz w:val="22"/>
+                <w:szCs w:val="22"/>
+              </w:rPr>
+              <w:t>vars.desa</w:t>
+            </w:r>
+            <w:proofErr w:type="spellEnd"/>
+            <w:r>
+              <w:rPr>
+                <w:rFonts w:ascii="Bookman Old Style" w:hAnsi="Bookman Old Style"/>
+                <w:sz w:val="22"/>
+                <w:szCs w:val="22"/>
+              </w:rPr>
+              <w:t>},</w:t>
             </w:r>
             <w:r>
               <w:rPr>
@@ -1583,7 +2664,25 @@
                 <w:sz w:val="22"/>
                 <w:szCs w:val="22"/>
               </w:rPr>
-              <w:t>{vars.tanggal}</w:t>
+              <w:t>{</w:t>
+            </w:r>
+            <w:proofErr w:type="spellStart"/>
+            <w:r>
+              <w:rPr>
+                <w:rFonts w:ascii="Bookman Old Style" w:hAnsi="Bookman Old Style"/>
+                <w:sz w:val="22"/>
+                <w:szCs w:val="22"/>
+              </w:rPr>
+              <w:t>vars.tanggal</w:t>
+            </w:r>
+            <w:proofErr w:type="spellEnd"/>
+            <w:r>
+              <w:rPr>
+                <w:rFonts w:ascii="Bookman Old Style" w:hAnsi="Bookman Old Style"/>
+                <w:sz w:val="22"/>
+                <w:szCs w:val="22"/>
+              </w:rPr>
+              <w:t>}</w:t>
             </w:r>
           </w:p>
           <w:p>
@@ -1619,7 +2718,25 @@
                 <w:sz w:val="22"/>
                 <w:szCs w:val="22"/>
               </w:rPr>
-              <w:t>{vars.jabatan}</w:t>
+              <w:t>{</w:t>
+            </w:r>
+            <w:proofErr w:type="spellStart"/>
+            <w:r>
+              <w:rPr>
+                <w:rFonts w:ascii="Bookman Old Style" w:hAnsi="Bookman Old Style"/>
+                <w:sz w:val="22"/>
+                <w:szCs w:val="22"/>
+              </w:rPr>
+              <w:t>vars.jabatan</w:t>
+            </w:r>
+            <w:proofErr w:type="spellEnd"/>
+            <w:r>
+              <w:rPr>
+                <w:rFonts w:ascii="Bookman Old Style" w:hAnsi="Bookman Old Style"/>
+                <w:sz w:val="22"/>
+                <w:szCs w:val="22"/>
+              </w:rPr>
+              <w:t>}</w:t>
             </w:r>
             <w:r>
               <w:rPr>
@@ -1629,15 +2746,31 @@
               </w:rPr>
               <w:t xml:space="preserve"> </w:t>
             </w:r>
-            <w:bookmarkStart w:id="0" w:name="_GoBack"/>
-            <w:bookmarkEnd w:id="0"/>
             <w:r>
               <w:rPr>
                 <w:rFonts w:ascii="Bookman Old Style" w:hAnsi="Bookman Old Style"/>
                 <w:sz w:val="22"/>
                 <w:szCs w:val="22"/>
               </w:rPr>
-              <w:t>{vars.desa}</w:t>
+              <w:t>{</w:t>
+            </w:r>
+            <w:proofErr w:type="spellStart"/>
+            <w:r>
+              <w:rPr>
+                <w:rFonts w:ascii="Bookman Old Style" w:hAnsi="Bookman Old Style"/>
+                <w:sz w:val="22"/>
+                <w:szCs w:val="22"/>
+              </w:rPr>
+              <w:t>vars.desa</w:t>
+            </w:r>
+            <w:proofErr w:type="spellEnd"/>
+            <w:r>
+              <w:rPr>
+                <w:rFonts w:ascii="Bookman Old Style" w:hAnsi="Bookman Old Style"/>
+                <w:sz w:val="22"/>
+                <w:szCs w:val="22"/>
+              </w:rPr>
+              <w:t>}</w:t>
             </w:r>
           </w:p>
           <w:p>
@@ -1729,7 +2862,25 @@
                 <w:sz w:val="22"/>
                 <w:szCs w:val="22"/>
               </w:rPr>
-              <w:t>{vars.nama}</w:t>
+              <w:t>{</w:t>
+            </w:r>
+            <w:proofErr w:type="spellStart"/>
+            <w:r>
+              <w:rPr>
+                <w:rFonts w:ascii="Bookman Old Style" w:hAnsi="Bookman Old Style"/>
+                <w:sz w:val="22"/>
+                <w:szCs w:val="22"/>
+              </w:rPr>
+              <w:t>vars.nama</w:t>
+            </w:r>
+            <w:proofErr w:type="spellEnd"/>
+            <w:r>
+              <w:rPr>
+                <w:rFonts w:ascii="Bookman Old Style" w:hAnsi="Bookman Old Style"/>
+                <w:sz w:val="22"/>
+                <w:szCs w:val="22"/>
+              </w:rPr>
+              <w:t>}</w:t>
             </w:r>
           </w:p>
           <w:p>
@@ -1753,7 +2904,27 @@
                 <w:sz w:val="22"/>
                 <w:szCs w:val="22"/>
               </w:rPr>
-              <w:t>[nip_pamong]</w:t>
+              <w:t>[</w:t>
+            </w:r>
+            <w:proofErr w:type="spellStart"/>
+            <w:r>
+              <w:rPr>
+                <w:rFonts w:ascii="Bookman Old Style" w:hAnsi="Bookman Old Style"/>
+                <w:color w:val="FFFFFF" w:themeColor="background1"/>
+                <w:sz w:val="22"/>
+                <w:szCs w:val="22"/>
+              </w:rPr>
+              <w:t>nip_pamong</w:t>
+            </w:r>
+            <w:proofErr w:type="spellEnd"/>
+            <w:r>
+              <w:rPr>
+                <w:rFonts w:ascii="Bookman Old Style" w:hAnsi="Bookman Old Style"/>
+                <w:color w:val="FFFFFF" w:themeColor="background1"/>
+                <w:sz w:val="22"/>
+                <w:szCs w:val="22"/>
+              </w:rPr>
+              <w:t>]</w:t>
             </w:r>
           </w:p>
         </w:tc>
@@ -1786,7 +2957,7 @@
 </file>
 
 <file path=word/endnotes.xml><?xml version="1.0" encoding="utf-8"?>
-<w:endnotes xmlns:wpc="http://schemas.microsoft.com/office/word/2010/wordprocessingCanvas" xmlns:cx="http://schemas.microsoft.com/office/drawing/2014/chartex" xmlns:cx1="http://schemas.microsoft.com/office/drawing/2015/9/8/chartex" xmlns:cx2="http://schemas.microsoft.com/office/drawing/2015/10/21/chartex" xmlns:mc="http://schemas.openxmlformats.org/markup-compatibility/2006" xmlns:o="urn:schemas-microsoft-com:office:office" xmlns:r="http://schemas.openxmlformats.org/officeDocument/2006/relationships" xmlns:m="http://schemas.openxmlformats.org/officeDocument/2006/math" xmlns:v="urn:schemas-microsoft-com:vml" xmlns:wp14="http://schemas.microsoft.com/office/word/2010/wordprocessingDrawing" xmlns:wp="http://schemas.openxmlformats.org/drawingml/2006/wordprocessingDrawing" xmlns:w10="urn:schemas-microsoft-com:office:word" xmlns:w="http://schemas.openxmlformats.org/wordprocessingml/2006/main" xmlns:w14="http://schemas.microsoft.com/office/word/2010/wordml" xmlns:w15="http://schemas.microsoft.com/office/word/2012/wordml" xmlns:w16se="http://schemas.microsoft.com/office/word/2015/wordml/symex" xmlns:wpg="http://schemas.microsoft.com/office/word/2010/wordprocessingGroup" xmlns:wpi="http://schemas.microsoft.com/office/word/2010/wordprocessingInk" xmlns:wne="http://schemas.microsoft.com/office/word/2006/wordml" xmlns:wps="http://schemas.microsoft.com/office/word/2010/wordprocessingShape" mc:Ignorable="w14 w15 w16se wp14">
+<w:endnotes xmlns:wpc="http://schemas.microsoft.com/office/word/2010/wordprocessingCanvas" xmlns:mc="http://schemas.openxmlformats.org/markup-compatibility/2006" xmlns:o="urn:schemas-microsoft-com:office:office" xmlns:r="http://schemas.openxmlformats.org/officeDocument/2006/relationships" xmlns:m="http://schemas.openxmlformats.org/officeDocument/2006/math" xmlns:v="urn:schemas-microsoft-com:vml" xmlns:wp14="http://schemas.microsoft.com/office/word/2010/wordprocessingDrawing" xmlns:wp="http://schemas.openxmlformats.org/drawingml/2006/wordprocessingDrawing" xmlns:w10="urn:schemas-microsoft-com:office:word" xmlns:w="http://schemas.openxmlformats.org/wordprocessingml/2006/main" xmlns:w14="http://schemas.microsoft.com/office/word/2010/wordml" xmlns:w15="http://schemas.microsoft.com/office/word/2012/wordml" xmlns:wpg="http://schemas.microsoft.com/office/word/2010/wordprocessingGroup" xmlns:wpi="http://schemas.microsoft.com/office/word/2010/wordprocessingInk" xmlns:wne="http://schemas.microsoft.com/office/word/2006/wordml" xmlns:wps="http://schemas.microsoft.com/office/word/2010/wordprocessingShape" mc:Ignorable="w14 w15 wp14">
   <w:endnote w:type="separator" w:id="-1">
     <w:p>
       <w:r>
@@ -1805,7 +2976,7 @@
 </file>
 
 <file path=word/footer1.xml><?xml version="1.0" encoding="utf-8"?>
-<w:ftr xmlns:wpc="http://schemas.microsoft.com/office/word/2010/wordprocessingCanvas" xmlns:cx="http://schemas.microsoft.com/office/drawing/2014/chartex" xmlns:cx1="http://schemas.microsoft.com/office/drawing/2015/9/8/chartex" xmlns:cx2="http://schemas.microsoft.com/office/drawing/2015/10/21/chartex" xmlns:mc="http://schemas.openxmlformats.org/markup-compatibility/2006" xmlns:o="urn:schemas-microsoft-com:office:office" xmlns:r="http://schemas.openxmlformats.org/officeDocument/2006/relationships" xmlns:m="http://schemas.openxmlformats.org/officeDocument/2006/math" xmlns:v="urn:schemas-microsoft-com:vml" xmlns:wp14="http://schemas.microsoft.com/office/word/2010/wordprocessingDrawing" xmlns:wp="http://schemas.openxmlformats.org/drawingml/2006/wordprocessingDrawing" xmlns:w10="urn:schemas-microsoft-com:office:word" xmlns:w="http://schemas.openxmlformats.org/wordprocessingml/2006/main" xmlns:w14="http://schemas.microsoft.com/office/word/2010/wordml" xmlns:w15="http://schemas.microsoft.com/office/word/2012/wordml" xmlns:w16se="http://schemas.microsoft.com/office/word/2015/wordml/symex" xmlns:wpg="http://schemas.microsoft.com/office/word/2010/wordprocessingGroup" xmlns:wpi="http://schemas.microsoft.com/office/word/2010/wordprocessingInk" xmlns:wne="http://schemas.microsoft.com/office/word/2006/wordml" xmlns:wps="http://schemas.microsoft.com/office/word/2010/wordprocessingShape" mc:Ignorable="w14 w15 w16se wp14">
+<w:ftr xmlns:wpc="http://schemas.microsoft.com/office/word/2010/wordprocessingCanvas" xmlns:mc="http://schemas.openxmlformats.org/markup-compatibility/2006" xmlns:o="urn:schemas-microsoft-com:office:office" xmlns:r="http://schemas.openxmlformats.org/officeDocument/2006/relationships" xmlns:m="http://schemas.openxmlformats.org/officeDocument/2006/math" xmlns:v="urn:schemas-microsoft-com:vml" xmlns:wp14="http://schemas.microsoft.com/office/word/2010/wordprocessingDrawing" xmlns:wp="http://schemas.openxmlformats.org/drawingml/2006/wordprocessingDrawing" xmlns:w10="urn:schemas-microsoft-com:office:word" xmlns:w="http://schemas.openxmlformats.org/wordprocessingml/2006/main" xmlns:w14="http://schemas.microsoft.com/office/word/2010/wordml" xmlns:w15="http://schemas.microsoft.com/office/word/2012/wordml" xmlns:wpg="http://schemas.microsoft.com/office/word/2010/wordprocessingGroup" xmlns:wpi="http://schemas.microsoft.com/office/word/2010/wordprocessingInk" xmlns:wne="http://schemas.microsoft.com/office/word/2006/wordml" xmlns:wps="http://schemas.microsoft.com/office/word/2010/wordprocessingShape" mc:Ignorable="w14 w15 wp14">
   <w:tbl>
     <w:tblPr>
       <w:tblStyle w:val="TableGrid"/>
@@ -1846,7 +3017,25 @@
               <w:sz w:val="20"/>
               <w:szCs w:val="20"/>
             </w:rPr>
-            <w:t>[kode_desa]</w:t>
+            <w:t>[</w:t>
+          </w:r>
+          <w:proofErr w:type="spellStart"/>
+          <w:r>
+            <w:rPr>
+              <w:rFonts w:ascii="Bookman Old Style" w:hAnsi="Bookman Old Style"/>
+              <w:sz w:val="20"/>
+              <w:szCs w:val="20"/>
+            </w:rPr>
+            <w:t>kode_desa</w:t>
+          </w:r>
+          <w:proofErr w:type="spellEnd"/>
+          <w:r>
+            <w:rPr>
+              <w:rFonts w:ascii="Bookman Old Style" w:hAnsi="Bookman Old Style"/>
+              <w:sz w:val="20"/>
+              <w:szCs w:val="20"/>
+            </w:rPr>
+            <w:t>]</w:t>
           </w:r>
         </w:p>
       </w:tc>
@@ -1888,7 +3077,27 @@
               <w:sz w:val="20"/>
               <w:szCs w:val="20"/>
             </w:rPr>
-            <w:t>[kode_surat]</w:t>
+            <w:t>[</w:t>
+          </w:r>
+          <w:proofErr w:type="spellStart"/>
+          <w:r>
+            <w:rPr>
+              <w:rFonts w:ascii="Bookman Old Style" w:hAnsi="Bookman Old Style"/>
+              <w:i/>
+              <w:sz w:val="20"/>
+              <w:szCs w:val="20"/>
+            </w:rPr>
+            <w:t>kode_surat</w:t>
+          </w:r>
+          <w:proofErr w:type="spellEnd"/>
+          <w:r>
+            <w:rPr>
+              <w:rFonts w:ascii="Bookman Old Style" w:hAnsi="Bookman Old Style"/>
+              <w:i/>
+              <w:sz w:val="20"/>
+              <w:szCs w:val="20"/>
+            </w:rPr>
+            <w:t>]</w:t>
           </w:r>
         </w:p>
       </w:tc>
@@ -1903,7 +3112,7 @@
 </file>
 
 <file path=word/footnotes.xml><?xml version="1.0" encoding="utf-8"?>
-<w:footnotes xmlns:wpc="http://schemas.microsoft.com/office/word/2010/wordprocessingCanvas" xmlns:cx="http://schemas.microsoft.com/office/drawing/2014/chartex" xmlns:cx1="http://schemas.microsoft.com/office/drawing/2015/9/8/chartex" xmlns:cx2="http://schemas.microsoft.com/office/drawing/2015/10/21/chartex" xmlns:mc="http://schemas.openxmlformats.org/markup-compatibility/2006" xmlns:o="urn:schemas-microsoft-com:office:office" xmlns:r="http://schemas.openxmlformats.org/officeDocument/2006/relationships" xmlns:m="http://schemas.openxmlformats.org/officeDocument/2006/math" xmlns:v="urn:schemas-microsoft-com:vml" xmlns:wp14="http://schemas.microsoft.com/office/word/2010/wordprocessingDrawing" xmlns:wp="http://schemas.openxmlformats.org/drawingml/2006/wordprocessingDrawing" xmlns:w10="urn:schemas-microsoft-com:office:word" xmlns:w="http://schemas.openxmlformats.org/wordprocessingml/2006/main" xmlns:w14="http://schemas.microsoft.com/office/word/2010/wordml" xmlns:w15="http://schemas.microsoft.com/office/word/2012/wordml" xmlns:w16se="http://schemas.microsoft.com/office/word/2015/wordml/symex" xmlns:wpg="http://schemas.microsoft.com/office/word/2010/wordprocessingGroup" xmlns:wpi="http://schemas.microsoft.com/office/word/2010/wordprocessingInk" xmlns:wne="http://schemas.microsoft.com/office/word/2006/wordml" xmlns:wps="http://schemas.microsoft.com/office/word/2010/wordprocessingShape" mc:Ignorable="w14 w15 w16se wp14">
+<w:footnotes xmlns:wpc="http://schemas.microsoft.com/office/word/2010/wordprocessingCanvas" xmlns:mc="http://schemas.openxmlformats.org/markup-compatibility/2006" xmlns:o="urn:schemas-microsoft-com:office:office" xmlns:r="http://schemas.openxmlformats.org/officeDocument/2006/relationships" xmlns:m="http://schemas.openxmlformats.org/officeDocument/2006/math" xmlns:v="urn:schemas-microsoft-com:vml" xmlns:wp14="http://schemas.microsoft.com/office/word/2010/wordprocessingDrawing" xmlns:wp="http://schemas.openxmlformats.org/drawingml/2006/wordprocessingDrawing" xmlns:w10="urn:schemas-microsoft-com:office:word" xmlns:w="http://schemas.openxmlformats.org/wordprocessingml/2006/main" xmlns:w14="http://schemas.microsoft.com/office/word/2010/wordml" xmlns:w15="http://schemas.microsoft.com/office/word/2012/wordml" xmlns:wpg="http://schemas.microsoft.com/office/word/2010/wordprocessingGroup" xmlns:wpi="http://schemas.microsoft.com/office/word/2010/wordprocessingInk" xmlns:wne="http://schemas.microsoft.com/office/word/2006/wordml" xmlns:wps="http://schemas.microsoft.com/office/word/2010/wordprocessingShape" mc:Ignorable="w14 w15 wp14">
   <w:footnote w:type="separator" w:id="-1">
     <w:p>
       <w:r>
@@ -1922,8 +3131,8 @@
 </file>
 
 <file path=word/numbering.xml><?xml version="1.0" encoding="utf-8"?>
-<w:numbering xmlns:wpc="http://schemas.microsoft.com/office/word/2010/wordprocessingCanvas" xmlns:cx="http://schemas.microsoft.com/office/drawing/2014/chartex" xmlns:cx1="http://schemas.microsoft.com/office/drawing/2015/9/8/chartex" xmlns:cx2="http://schemas.microsoft.com/office/drawing/2015/10/21/chartex" xmlns:mc="http://schemas.openxmlformats.org/markup-compatibility/2006" xmlns:o="urn:schemas-microsoft-com:office:office" xmlns:r="http://schemas.openxmlformats.org/officeDocument/2006/relationships" xmlns:m="http://schemas.openxmlformats.org/officeDocument/2006/math" xmlns:v="urn:schemas-microsoft-com:vml" xmlns:wp14="http://schemas.microsoft.com/office/word/2010/wordprocessingDrawing" xmlns:wp="http://schemas.openxmlformats.org/drawingml/2006/wordprocessingDrawing" xmlns:w10="urn:schemas-microsoft-com:office:word" xmlns:w="http://schemas.openxmlformats.org/wordprocessingml/2006/main" xmlns:w14="http://schemas.microsoft.com/office/word/2010/wordml" xmlns:w15="http://schemas.microsoft.com/office/word/2012/wordml" xmlns:w16se="http://schemas.microsoft.com/office/word/2015/wordml/symex" xmlns:wpg="http://schemas.microsoft.com/office/word/2010/wordprocessingGroup" xmlns:wpi="http://schemas.microsoft.com/office/word/2010/wordprocessingInk" xmlns:wne="http://schemas.microsoft.com/office/word/2006/wordml" xmlns:wps="http://schemas.microsoft.com/office/word/2010/wordprocessingShape" mc:Ignorable="w14 w15 w16se wp14">
-  <w:abstractNum w:abstractNumId="0" w15:restartNumberingAfterBreak="0">
+<w:numbering xmlns:wpc="http://schemas.microsoft.com/office/word/2010/wordprocessingCanvas" xmlns:mc="http://schemas.openxmlformats.org/markup-compatibility/2006" xmlns:o="urn:schemas-microsoft-com:office:office" xmlns:r="http://schemas.openxmlformats.org/officeDocument/2006/relationships" xmlns:m="http://schemas.openxmlformats.org/officeDocument/2006/math" xmlns:v="urn:schemas-microsoft-com:vml" xmlns:wp14="http://schemas.microsoft.com/office/word/2010/wordprocessingDrawing" xmlns:wp="http://schemas.openxmlformats.org/drawingml/2006/wordprocessingDrawing" xmlns:w10="urn:schemas-microsoft-com:office:word" xmlns:w="http://schemas.openxmlformats.org/wordprocessingml/2006/main" xmlns:w14="http://schemas.microsoft.com/office/word/2010/wordml" xmlns:w15="http://schemas.microsoft.com/office/word/2012/wordml" xmlns:wpg="http://schemas.microsoft.com/office/word/2010/wordprocessingGroup" xmlns:wpi="http://schemas.microsoft.com/office/word/2010/wordprocessingInk" xmlns:wne="http://schemas.microsoft.com/office/word/2006/wordml" xmlns:wps="http://schemas.microsoft.com/office/word/2010/wordprocessingShape" mc:Ignorable="w14 w15 wp14">
+  <w:abstractNum w:abstractNumId="0">
     <w:nsid w:val="47553953"/>
     <w:multiLevelType w:val="multilevel"/>
     <w:tmpl w:val="BCA6AC8A"/>
@@ -2043,7 +3252,7 @@
 </file>
 
 <file path=word/styles.xml><?xml version="1.0" encoding="utf-8"?>
-<w:styles xmlns:mc="http://schemas.openxmlformats.org/markup-compatibility/2006" xmlns:r="http://schemas.openxmlformats.org/officeDocument/2006/relationships" xmlns:w="http://schemas.openxmlformats.org/wordprocessingml/2006/main" xmlns:w14="http://schemas.microsoft.com/office/word/2010/wordml" xmlns:w15="http://schemas.microsoft.com/office/word/2012/wordml" xmlns:w16se="http://schemas.microsoft.com/office/word/2015/wordml/symex" mc:Ignorable="w14 w15 w16se">
+<w:styles xmlns:mc="http://schemas.openxmlformats.org/markup-compatibility/2006" xmlns:r="http://schemas.openxmlformats.org/officeDocument/2006/relationships" xmlns:w="http://schemas.openxmlformats.org/wordprocessingml/2006/main" xmlns:w14="http://schemas.microsoft.com/office/word/2010/wordml" xmlns:w15="http://schemas.microsoft.com/office/word/2012/wordml" mc:Ignorable="w14 w15">
   <w:docDefaults>
     <w:rPrDefault>
       <w:rPr>
@@ -2059,7 +3268,7 @@
       </w:pPr>
     </w:pPrDefault>
   </w:docDefaults>
-  <w:latentStyles w:defLockedState="0" w:defUIPriority="99" w:defSemiHidden="0" w:defUnhideWhenUsed="0" w:defQFormat="0" w:count="373">
+  <w:latentStyles w:defLockedState="0" w:defUIPriority="99" w:defSemiHidden="0" w:defUnhideWhenUsed="0" w:defQFormat="0" w:count="371">
     <w:lsdException w:name="Normal" w:uiPriority="0" w:qFormat="1"/>
     <w:lsdException w:name="heading 1" w:uiPriority="9" w:qFormat="1"/>
     <w:lsdException w:name="heading 2" w:semiHidden="1" w:uiPriority="9" w:unhideWhenUsed="1" w:qFormat="1"/>
@@ -2431,8 +3640,6 @@
     <w:lsdException w:name="List Table 5 Dark Accent 6" w:uiPriority="50"/>
     <w:lsdException w:name="List Table 6 Colorful Accent 6" w:uiPriority="51"/>
     <w:lsdException w:name="List Table 7 Colorful Accent 6" w:uiPriority="52"/>
-    <w:lsdException w:name="Mention" w:semiHidden="1" w:unhideWhenUsed="1"/>
-    <w:lsdException w:name="Smart Hyperlink" w:semiHidden="1" w:unhideWhenUsed="1"/>
   </w:latentStyles>
   <w:style w:type="paragraph" w:default="1" w:styleId="Normal">
     <w:name w:val="Normal"/>
@@ -2547,6 +3754,7 @@
       <w:szCs w:val="20"/>
     </w:rPr>
     <w:tblPr>
+      <w:tblInd w:w="0" w:type="dxa"/>
       <w:tblBorders>
         <w:top w:val="single" w:sz="4" w:space="0" w:color="auto"/>
         <w:left w:val="single" w:sz="4" w:space="0" w:color="auto"/>
@@ -2555,6 +3763,12 @@
         <w:insideH w:val="single" w:sz="4" w:space="0" w:color="auto"/>
         <w:insideV w:val="single" w:sz="4" w:space="0" w:color="auto"/>
       </w:tblBorders>
+      <w:tblCellMar>
+        <w:top w:w="0" w:type="dxa"/>
+        <w:left w:w="108" w:type="dxa"/>
+        <w:bottom w:w="0" w:type="dxa"/>
+        <w:right w:w="108" w:type="dxa"/>
+      </w:tblCellMar>
     </w:tblPr>
   </w:style>
   <w:style w:type="paragraph" w:customStyle="1" w:styleId="HeaderSurat">

</xml_diff>